<commit_message>
HW2 done, proposal added
Signed-off-by: Chang Liu <chang.liu@jhu.edu>
</commit_message>
<xml_diff>
--- a/hw2/sol/hw2.docx
+++ b/hw2/sol/hw2.docx
@@ -55,8 +55,6 @@
         </w:rPr>
         <w:t>Homework 2</w:t>
       </w:r>
-      <w:bookmarkStart w:id="0" w:name="_GoBack"/>
-      <w:bookmarkEnd w:id="0"/>
     </w:p>
     <w:p>
       <w:pPr>
@@ -154,7 +152,6 @@
         </w:numPr>
         <w:ind w:firstLineChars="0"/>
         <w:rPr>
-          <w:rFonts w:hint="eastAsia"/>
           <w:b/>
         </w:rPr>
       </w:pPr>
@@ -174,7 +171,6 @@
         <w:pStyle w:val="a3"/>
         <w:ind w:left="360" w:firstLineChars="0" w:firstLine="0"/>
         <w:rPr>
-          <w:rFonts w:hint="eastAsia"/>
           <w:b/>
         </w:rPr>
       </w:pPr>
@@ -215,7 +211,6 @@
         <w:pStyle w:val="a3"/>
         <w:ind w:left="360" w:firstLineChars="0" w:firstLine="0"/>
         <w:rPr>
-          <w:rFonts w:hint="eastAsia"/>
           <w:b/>
         </w:rPr>
       </w:pPr>
@@ -248,7 +243,6 @@
         </w:numPr>
         <w:ind w:firstLineChars="0"/>
         <w:rPr>
-          <w:rFonts w:hint="eastAsia"/>
           <w:b/>
         </w:rPr>
       </w:pPr>
@@ -262,18 +256,12 @@
     <w:p>
       <w:pPr>
         <w:ind w:left="360"/>
-        <w:rPr>
-          <w:rFonts w:hint="eastAsia"/>
-        </w:rPr>
-      </w:pPr>
-    </w:p>
-    <w:p>
-      <w:pPr>
-        <w:pStyle w:val="a3"/>
-        <w:ind w:left="360" w:firstLineChars="0" w:firstLine="0"/>
-        <w:rPr>
-          <w:rFonts w:hint="eastAsia"/>
-        </w:rPr>
+      </w:pPr>
+    </w:p>
+    <w:p>
+      <w:pPr>
+        <w:pStyle w:val="a3"/>
+        <w:ind w:left="360" w:firstLineChars="0" w:firstLine="0"/>
       </w:pPr>
       <w:r>
         <w:rPr>
@@ -343,18 +331,12 @@
       <w:pPr>
         <w:pStyle w:val="a3"/>
         <w:ind w:left="360" w:firstLineChars="0" w:firstLine="0"/>
-        <w:rPr>
-          <w:rFonts w:hint="eastAsia"/>
-        </w:rPr>
-      </w:pPr>
-    </w:p>
-    <w:p>
-      <w:pPr>
-        <w:pStyle w:val="a3"/>
-        <w:ind w:left="360" w:firstLineChars="0" w:firstLine="0"/>
-        <w:rPr>
-          <w:rFonts w:hint="eastAsia"/>
-        </w:rPr>
+      </w:pPr>
+    </w:p>
+    <w:p>
+      <w:pPr>
+        <w:pStyle w:val="a3"/>
+        <w:ind w:left="360" w:firstLineChars="0" w:firstLine="0"/>
       </w:pPr>
       <w:r>
         <w:rPr>
@@ -367,9 +349,6 @@
       <w:pPr>
         <w:pStyle w:val="a3"/>
         <w:ind w:left="360" w:firstLineChars="0" w:firstLine="0"/>
-        <w:rPr>
-          <w:rFonts w:hint="eastAsia"/>
-        </w:rPr>
       </w:pPr>
       <w:r>
         <w:rPr>
@@ -394,9 +373,6 @@
       <w:pPr>
         <w:pStyle w:val="a3"/>
         <w:ind w:left="360" w:firstLineChars="0" w:firstLine="0"/>
-        <w:rPr>
-          <w:rFonts w:hint="eastAsia"/>
-        </w:rPr>
       </w:pPr>
       <w:r>
         <w:rPr>
@@ -409,27 +385,18 @@
       <w:pPr>
         <w:pStyle w:val="a3"/>
         <w:ind w:left="360" w:firstLineChars="0" w:firstLine="0"/>
-        <w:rPr>
-          <w:rFonts w:hint="eastAsia"/>
-        </w:rPr>
-      </w:pPr>
-    </w:p>
-    <w:p>
-      <w:pPr>
-        <w:pStyle w:val="a3"/>
-        <w:ind w:left="360" w:firstLineChars="0" w:firstLine="0"/>
-        <w:rPr>
-          <w:rFonts w:hint="eastAsia"/>
-        </w:rPr>
-      </w:pPr>
-    </w:p>
-    <w:p>
-      <w:pPr>
-        <w:pStyle w:val="a3"/>
-        <w:ind w:left="360" w:firstLineChars="0" w:firstLine="0"/>
-        <w:rPr>
-          <w:rFonts w:hint="eastAsia"/>
-        </w:rPr>
+      </w:pPr>
+    </w:p>
+    <w:p>
+      <w:pPr>
+        <w:pStyle w:val="a3"/>
+        <w:ind w:left="360" w:firstLineChars="0" w:firstLine="0"/>
+      </w:pPr>
+    </w:p>
+    <w:p>
+      <w:pPr>
+        <w:pStyle w:val="a3"/>
+        <w:ind w:left="360" w:firstLineChars="0" w:firstLine="0"/>
       </w:pPr>
       <w:r>
         <w:rPr>
@@ -442,9 +409,6 @@
       <w:pPr>
         <w:pStyle w:val="a3"/>
         <w:ind w:left="360" w:firstLineChars="0" w:firstLine="0"/>
-        <w:rPr>
-          <w:rFonts w:hint="eastAsia"/>
-        </w:rPr>
       </w:pPr>
       <w:r>
         <w:rPr>
@@ -457,9 +421,6 @@
       <w:pPr>
         <w:pStyle w:val="a3"/>
         <w:ind w:left="360" w:firstLineChars="0" w:firstLine="0"/>
-        <w:rPr>
-          <w:rFonts w:hint="eastAsia"/>
-        </w:rPr>
       </w:pPr>
       <w:r>
         <w:rPr>
@@ -472,9 +433,6 @@
       <w:pPr>
         <w:pStyle w:val="a3"/>
         <w:ind w:left="360" w:firstLineChars="0" w:firstLine="0"/>
-        <w:rPr>
-          <w:rFonts w:hint="eastAsia"/>
-        </w:rPr>
       </w:pPr>
       <w:r>
         <w:rPr>
@@ -487,18 +445,12 @@
       <w:pPr>
         <w:pStyle w:val="a3"/>
         <w:ind w:left="360" w:firstLineChars="0" w:firstLine="0"/>
-        <w:rPr>
-          <w:rFonts w:hint="eastAsia"/>
-        </w:rPr>
-      </w:pPr>
-    </w:p>
-    <w:p>
-      <w:pPr>
-        <w:pStyle w:val="a3"/>
-        <w:ind w:left="360" w:firstLineChars="0" w:firstLine="0"/>
-        <w:rPr>
-          <w:rFonts w:hint="eastAsia"/>
-        </w:rPr>
+      </w:pPr>
+    </w:p>
+    <w:p>
+      <w:pPr>
+        <w:pStyle w:val="a3"/>
+        <w:ind w:left="360" w:firstLineChars="0" w:firstLine="0"/>
       </w:pPr>
       <w:r>
         <w:t>T</w:t>
@@ -514,9 +466,6 @@
       <w:pPr>
         <w:pStyle w:val="a3"/>
         <w:ind w:left="360" w:firstLineChars="0" w:firstLine="0"/>
-        <w:rPr>
-          <w:rFonts w:hint="eastAsia"/>
-        </w:rPr>
       </w:pPr>
       <w:r>
         <w:rPr>
@@ -529,9 +478,6 @@
       <w:pPr>
         <w:pStyle w:val="a3"/>
         <w:ind w:left="360" w:firstLineChars="0" w:firstLine="0"/>
-        <w:rPr>
-          <w:rFonts w:hint="eastAsia"/>
-        </w:rPr>
       </w:pPr>
       <w:r>
         <w:rPr>
@@ -556,18 +502,12 @@
       <w:pPr>
         <w:pStyle w:val="a3"/>
         <w:ind w:left="360" w:firstLineChars="0" w:firstLine="0"/>
-        <w:rPr>
-          <w:rFonts w:hint="eastAsia"/>
-        </w:rPr>
-      </w:pPr>
-    </w:p>
-    <w:p>
-      <w:pPr>
-        <w:pStyle w:val="a3"/>
-        <w:ind w:left="360" w:firstLineChars="0" w:firstLine="0"/>
-        <w:rPr>
-          <w:rFonts w:hint="eastAsia"/>
-        </w:rPr>
+      </w:pPr>
+    </w:p>
+    <w:p>
+      <w:pPr>
+        <w:pStyle w:val="a3"/>
+        <w:ind w:left="360" w:firstLineChars="0" w:firstLine="0"/>
       </w:pPr>
       <w:r>
         <w:rPr>
@@ -634,63 +574,42 @@
       <w:pPr>
         <w:pStyle w:val="a3"/>
         <w:ind w:left="360" w:firstLineChars="0" w:firstLine="0"/>
-        <w:rPr>
-          <w:rFonts w:hint="eastAsia"/>
-        </w:rPr>
-      </w:pPr>
-    </w:p>
-    <w:p>
-      <w:pPr>
-        <w:pStyle w:val="a3"/>
-        <w:ind w:left="360" w:firstLineChars="0" w:firstLine="0"/>
-        <w:rPr>
-          <w:rFonts w:hint="eastAsia"/>
-        </w:rPr>
-      </w:pPr>
-    </w:p>
-    <w:p>
-      <w:pPr>
-        <w:pStyle w:val="a3"/>
-        <w:ind w:left="360" w:firstLineChars="0" w:firstLine="0"/>
-        <w:rPr>
-          <w:rFonts w:hint="eastAsia"/>
-        </w:rPr>
-      </w:pPr>
-    </w:p>
-    <w:p>
-      <w:pPr>
-        <w:pStyle w:val="a3"/>
-        <w:ind w:left="360" w:firstLineChars="0" w:firstLine="0"/>
-        <w:rPr>
-          <w:rFonts w:hint="eastAsia"/>
-        </w:rPr>
-      </w:pPr>
-    </w:p>
-    <w:p>
-      <w:pPr>
-        <w:pStyle w:val="a3"/>
-        <w:ind w:left="360" w:firstLineChars="0" w:firstLine="0"/>
-        <w:rPr>
-          <w:rFonts w:hint="eastAsia"/>
-        </w:rPr>
-      </w:pPr>
-    </w:p>
-    <w:p>
-      <w:pPr>
-        <w:pStyle w:val="a3"/>
-        <w:ind w:left="360" w:firstLineChars="0" w:firstLine="0"/>
-        <w:rPr>
-          <w:rFonts w:hint="eastAsia"/>
-        </w:rPr>
-      </w:pPr>
-    </w:p>
-    <w:p>
-      <w:pPr>
-        <w:pStyle w:val="a3"/>
-        <w:ind w:left="360" w:firstLineChars="0" w:firstLine="0"/>
-        <w:rPr>
-          <w:rFonts w:hint="eastAsia"/>
-        </w:rPr>
+      </w:pPr>
+    </w:p>
+    <w:p>
+      <w:pPr>
+        <w:pStyle w:val="a3"/>
+        <w:ind w:left="360" w:firstLineChars="0" w:firstLine="0"/>
+      </w:pPr>
+    </w:p>
+    <w:p>
+      <w:pPr>
+        <w:pStyle w:val="a3"/>
+        <w:ind w:left="360" w:firstLineChars="0" w:firstLine="0"/>
+      </w:pPr>
+    </w:p>
+    <w:p>
+      <w:pPr>
+        <w:pStyle w:val="a3"/>
+        <w:ind w:left="360" w:firstLineChars="0" w:firstLine="0"/>
+      </w:pPr>
+    </w:p>
+    <w:p>
+      <w:pPr>
+        <w:pStyle w:val="a3"/>
+        <w:ind w:left="360" w:firstLineChars="0" w:firstLine="0"/>
+      </w:pPr>
+    </w:p>
+    <w:p>
+      <w:pPr>
+        <w:pStyle w:val="a3"/>
+        <w:ind w:left="360" w:firstLineChars="0" w:firstLine="0"/>
+      </w:pPr>
+    </w:p>
+    <w:p>
+      <w:pPr>
+        <w:pStyle w:val="a3"/>
+        <w:ind w:left="360" w:firstLineChars="0" w:firstLine="0"/>
       </w:pPr>
     </w:p>
     <w:p>
@@ -701,9 +620,6 @@
           <w:numId w:val="16"/>
         </w:numPr>
         <w:ind w:firstLineChars="0"/>
-        <w:rPr>
-          <w:rFonts w:hint="eastAsia"/>
-        </w:rPr>
       </w:pPr>
       <w:r>
         <w:rPr>
@@ -763,9 +679,6 @@
       <w:pPr>
         <w:pStyle w:val="a3"/>
         <w:ind w:left="720" w:firstLineChars="0" w:firstLine="0"/>
-        <w:rPr>
-          <w:rFonts w:hint="eastAsia"/>
-        </w:rPr>
       </w:pPr>
       <w:r>
         <w:rPr>
@@ -779,9 +692,6 @@
       <w:pPr>
         <w:pStyle w:val="a3"/>
         <w:ind w:left="720" w:firstLineChars="0" w:firstLine="0"/>
-        <w:rPr>
-          <w:rFonts w:hint="eastAsia"/>
-        </w:rPr>
       </w:pPr>
       <w:r>
         <w:rPr>
@@ -807,9 +717,6 @@
       <w:pPr>
         <w:pStyle w:val="a3"/>
         <w:ind w:left="720" w:firstLineChars="0" w:firstLine="0"/>
-        <w:rPr>
-          <w:rFonts w:hint="eastAsia"/>
-        </w:rPr>
       </w:pPr>
       <w:r>
         <w:rPr>
@@ -844,21 +751,11 @@
       </w:r>
     </w:p>
     <w:p>
-      <w:pPr>
-        <w:rPr>
-          <w:rFonts w:hint="eastAsia"/>
-        </w:rPr>
-      </w:pPr>
       <w:r>
         <w:sym w:font="Wingdings" w:char="F0E8"/>
       </w:r>
     </w:p>
     <w:p>
-      <w:pPr>
-        <w:rPr>
-          <w:rFonts w:hint="eastAsia"/>
-        </w:rPr>
-      </w:pPr>
       <w:r>
         <w:rPr>
           <w:noProof/>
@@ -921,11 +818,6 @@
       </w:r>
     </w:p>
     <w:p>
-      <w:pPr>
-        <w:rPr>
-          <w:rFonts w:hint="eastAsia"/>
-        </w:rPr>
-      </w:pPr>
       <w:r>
         <w:rPr>
           <w:rFonts w:hint="eastAsia"/>
@@ -937,9 +829,6 @@
       <w:pPr>
         <w:pStyle w:val="a3"/>
         <w:ind w:left="720" w:firstLineChars="0" w:firstLine="0"/>
-        <w:rPr>
-          <w:rFonts w:hint="eastAsia"/>
-        </w:rPr>
       </w:pPr>
       <w:r>
         <w:rPr>
@@ -952,9 +841,6 @@
       <w:pPr>
         <w:pStyle w:val="a3"/>
         <w:ind w:left="720" w:firstLineChars="0" w:firstLine="0"/>
-        <w:rPr>
-          <w:rFonts w:hint="eastAsia"/>
-        </w:rPr>
       </w:pPr>
       <w:r>
         <w:rPr>
@@ -967,18 +853,12 @@
       <w:pPr>
         <w:pStyle w:val="a3"/>
         <w:ind w:left="720" w:firstLineChars="0" w:firstLine="0"/>
-        <w:rPr>
-          <w:rFonts w:hint="eastAsia"/>
-        </w:rPr>
       </w:pPr>
     </w:p>
     <w:p>
       <w:pPr>
         <w:pStyle w:val="a3"/>
         <w:ind w:left="720" w:firstLineChars="0" w:firstLine="0"/>
-        <w:rPr>
-          <w:rFonts w:hint="eastAsia"/>
-        </w:rPr>
       </w:pPr>
       <w:r>
         <w:rPr>
@@ -991,9 +871,6 @@
       <w:pPr>
         <w:pStyle w:val="a3"/>
         <w:ind w:left="720" w:firstLineChars="0" w:firstLine="0"/>
-        <w:rPr>
-          <w:rFonts w:hint="eastAsia"/>
-        </w:rPr>
       </w:pPr>
       <w:r>
         <w:rPr>
@@ -1012,9 +889,6 @@
       <w:pPr>
         <w:pStyle w:val="a3"/>
         <w:ind w:left="720" w:firstLineChars="0" w:firstLine="0"/>
-        <w:rPr>
-          <w:rFonts w:hint="eastAsia"/>
-        </w:rPr>
       </w:pPr>
       <w:r>
         <w:rPr>
@@ -1027,18 +901,12 @@
       <w:pPr>
         <w:pStyle w:val="a3"/>
         <w:ind w:left="720" w:firstLineChars="0" w:firstLine="0"/>
-        <w:rPr>
-          <w:rFonts w:hint="eastAsia"/>
-        </w:rPr>
       </w:pPr>
     </w:p>
     <w:p>
       <w:pPr>
         <w:pStyle w:val="a3"/>
         <w:ind w:left="720" w:firstLineChars="0" w:firstLine="0"/>
-        <w:rPr>
-          <w:rFonts w:hint="eastAsia"/>
-        </w:rPr>
       </w:pPr>
       <w:r>
         <w:t>T</w:t>
@@ -1054,9 +922,6 @@
       <w:pPr>
         <w:pStyle w:val="a3"/>
         <w:ind w:left="720" w:firstLineChars="0" w:firstLine="0"/>
-        <w:rPr>
-          <w:rFonts w:hint="eastAsia"/>
-        </w:rPr>
       </w:pPr>
       <w:r>
         <w:rPr>
@@ -1069,9 +934,6 @@
       <w:pPr>
         <w:pStyle w:val="a3"/>
         <w:ind w:left="720" w:firstLineChars="0"/>
-        <w:rPr>
-          <w:rFonts w:hint="eastAsia"/>
-        </w:rPr>
       </w:pPr>
       <w:r>
         <w:rPr>
@@ -1084,27 +946,18 @@
       <w:pPr>
         <w:pStyle w:val="a3"/>
         <w:ind w:left="720" w:firstLineChars="0"/>
-        <w:rPr>
-          <w:rFonts w:hint="eastAsia"/>
-        </w:rPr>
       </w:pPr>
     </w:p>
     <w:p>
       <w:pPr>
         <w:pStyle w:val="a3"/>
         <w:ind w:left="720" w:firstLineChars="0"/>
-        <w:rPr>
-          <w:rFonts w:hint="eastAsia"/>
-        </w:rPr>
       </w:pPr>
     </w:p>
     <w:p>
       <w:pPr>
         <w:pStyle w:val="a3"/>
         <w:ind w:left="720" w:firstLineChars="0"/>
-        <w:rPr>
-          <w:rFonts w:hint="eastAsia"/>
-        </w:rPr>
       </w:pPr>
     </w:p>
     <w:p>
@@ -1116,7 +969,6 @@
         </w:numPr>
         <w:ind w:firstLineChars="0"/>
         <w:rPr>
-          <w:rFonts w:hint="eastAsia"/>
           <w:b/>
         </w:rPr>
       </w:pPr>
@@ -1136,9 +988,6 @@
     <w:p>
       <w:pPr>
         <w:ind w:left="360"/>
-        <w:rPr>
-          <w:rFonts w:hint="eastAsia"/>
-        </w:rPr>
       </w:pPr>
       <w:r>
         <w:rPr>
@@ -1204,9 +1053,6 @@
     <w:p>
       <w:pPr>
         <w:ind w:left="360"/>
-        <w:rPr>
-          <w:rFonts w:hint="eastAsia"/>
-        </w:rPr>
       </w:pPr>
       <w:r>
         <w:rPr>
@@ -1218,9 +1064,6 @@
     <w:p>
       <w:pPr>
         <w:ind w:left="360"/>
-        <w:rPr>
-          <w:rFonts w:hint="eastAsia"/>
-        </w:rPr>
       </w:pPr>
       <w:r>
         <w:rPr>
@@ -1232,9 +1075,6 @@
     <w:p>
       <w:pPr>
         <w:ind w:left="360"/>
-        <w:rPr>
-          <w:rFonts w:hint="eastAsia"/>
-        </w:rPr>
       </w:pPr>
       <w:r>
         <w:rPr>
@@ -1246,9 +1086,6 @@
     <w:p>
       <w:pPr>
         <w:ind w:left="360"/>
-        <w:rPr>
-          <w:rFonts w:hint="eastAsia"/>
-        </w:rPr>
       </w:pPr>
       <w:r>
         <w:rPr>
@@ -1260,17 +1097,11 @@
     <w:p>
       <w:pPr>
         <w:ind w:left="360"/>
-        <w:rPr>
-          <w:rFonts w:hint="eastAsia"/>
-        </w:rPr>
-      </w:pPr>
-    </w:p>
-    <w:p>
-      <w:pPr>
-        <w:ind w:left="360"/>
-        <w:rPr>
-          <w:rFonts w:hint="eastAsia"/>
-        </w:rPr>
+      </w:pPr>
+    </w:p>
+    <w:p>
+      <w:pPr>
+        <w:ind w:left="360"/>
       </w:pPr>
       <w:r>
         <w:rPr>
@@ -1282,9 +1113,6 @@
     <w:p>
       <w:pPr>
         <w:ind w:left="360"/>
-        <w:rPr>
-          <w:rFonts w:hint="eastAsia"/>
-        </w:rPr>
       </w:pPr>
       <w:r>
         <w:rPr>
@@ -1296,9 +1124,6 @@
     <w:p>
       <w:pPr>
         <w:ind w:left="360"/>
-        <w:rPr>
-          <w:rFonts w:hint="eastAsia"/>
-        </w:rPr>
       </w:pPr>
       <w:r>
         <w:rPr>
@@ -1310,9 +1135,6 @@
     <w:p>
       <w:pPr>
         <w:ind w:left="360"/>
-        <w:rPr>
-          <w:rFonts w:hint="eastAsia"/>
-        </w:rPr>
       </w:pPr>
       <w:r>
         <w:rPr>
@@ -1324,9 +1146,6 @@
     <w:p>
       <w:pPr>
         <w:ind w:left="360"/>
-        <w:rPr>
-          <w:rFonts w:hint="eastAsia"/>
-        </w:rPr>
       </w:pPr>
     </w:p>
     <w:p>
@@ -1337,9 +1156,6 @@
           <w:numId w:val="16"/>
         </w:numPr>
         <w:ind w:firstLineChars="0"/>
-        <w:rPr>
-          <w:rFonts w:hint="eastAsia"/>
-        </w:rPr>
       </w:pPr>
       <w:r>
         <w:rPr>
@@ -1356,9 +1172,6 @@
           <w:numId w:val="16"/>
         </w:numPr>
         <w:ind w:firstLineChars="0"/>
-        <w:rPr>
-          <w:rFonts w:hint="eastAsia"/>
-        </w:rPr>
       </w:pPr>
       <w:r>
         <w:rPr>
@@ -1370,81 +1183,51 @@
     <w:p>
       <w:pPr>
         <w:ind w:left="360"/>
-        <w:rPr>
-          <w:rFonts w:hint="eastAsia"/>
-        </w:rPr>
-      </w:pPr>
-    </w:p>
-    <w:p>
-      <w:pPr>
-        <w:ind w:left="360"/>
-        <w:rPr>
-          <w:rFonts w:hint="eastAsia"/>
-        </w:rPr>
-      </w:pPr>
-    </w:p>
-    <w:p>
-      <w:pPr>
-        <w:ind w:left="360"/>
-        <w:rPr>
-          <w:rFonts w:hint="eastAsia"/>
-        </w:rPr>
-      </w:pPr>
-    </w:p>
-    <w:p>
-      <w:pPr>
-        <w:ind w:left="360"/>
-        <w:rPr>
-          <w:rFonts w:hint="eastAsia"/>
-        </w:rPr>
-      </w:pPr>
-    </w:p>
-    <w:p>
-      <w:pPr>
-        <w:ind w:left="360"/>
-        <w:rPr>
-          <w:rFonts w:hint="eastAsia"/>
-        </w:rPr>
-      </w:pPr>
-    </w:p>
-    <w:p>
-      <w:pPr>
-        <w:ind w:left="360"/>
-        <w:rPr>
-          <w:rFonts w:hint="eastAsia"/>
-        </w:rPr>
-      </w:pPr>
-    </w:p>
-    <w:p>
-      <w:pPr>
-        <w:ind w:left="360"/>
-        <w:rPr>
-          <w:rFonts w:hint="eastAsia"/>
-        </w:rPr>
-      </w:pPr>
-    </w:p>
-    <w:p>
-      <w:pPr>
-        <w:ind w:left="360"/>
-        <w:rPr>
-          <w:rFonts w:hint="eastAsia"/>
-        </w:rPr>
-      </w:pPr>
-    </w:p>
-    <w:p>
-      <w:pPr>
-        <w:ind w:left="360"/>
-        <w:rPr>
-          <w:rFonts w:hint="eastAsia"/>
-        </w:rPr>
-      </w:pPr>
-    </w:p>
-    <w:p>
-      <w:pPr>
-        <w:ind w:left="360"/>
-        <w:rPr>
-          <w:rFonts w:hint="eastAsia"/>
-        </w:rPr>
+      </w:pPr>
+    </w:p>
+    <w:p>
+      <w:pPr>
+        <w:ind w:left="360"/>
+      </w:pPr>
+    </w:p>
+    <w:p>
+      <w:pPr>
+        <w:ind w:left="360"/>
+      </w:pPr>
+    </w:p>
+    <w:p>
+      <w:pPr>
+        <w:ind w:left="360"/>
+      </w:pPr>
+    </w:p>
+    <w:p>
+      <w:pPr>
+        <w:ind w:left="360"/>
+      </w:pPr>
+    </w:p>
+    <w:p>
+      <w:pPr>
+        <w:ind w:left="360"/>
+      </w:pPr>
+    </w:p>
+    <w:p>
+      <w:pPr>
+        <w:ind w:left="360"/>
+      </w:pPr>
+    </w:p>
+    <w:p>
+      <w:pPr>
+        <w:ind w:left="360"/>
+      </w:pPr>
+    </w:p>
+    <w:p>
+      <w:pPr>
+        <w:ind w:left="360"/>
+      </w:pPr>
+    </w:p>
+    <w:p>
+      <w:pPr>
+        <w:ind w:left="360"/>
       </w:pPr>
     </w:p>
     <w:p>
@@ -1456,7 +1239,6 @@
         </w:numPr>
         <w:ind w:firstLineChars="0"/>
         <w:rPr>
-          <w:rFonts w:hint="eastAsia"/>
           <w:b/>
         </w:rPr>
       </w:pPr>
@@ -1477,9 +1259,6 @@
     <w:p>
       <w:pPr>
         <w:ind w:left="360"/>
-        <w:rPr>
-          <w:rFonts w:hint="eastAsia"/>
-        </w:rPr>
       </w:pPr>
       <w:r>
         <w:rPr>
@@ -1545,17 +1324,11 @@
     <w:p>
       <w:pPr>
         <w:ind w:left="360"/>
-        <w:rPr>
-          <w:rFonts w:hint="eastAsia"/>
-        </w:rPr>
-      </w:pPr>
-    </w:p>
-    <w:p>
-      <w:pPr>
-        <w:ind w:left="360"/>
-        <w:rPr>
-          <w:rFonts w:hint="eastAsia"/>
-        </w:rPr>
+      </w:pPr>
+    </w:p>
+    <w:p>
+      <w:pPr>
+        <w:ind w:left="360"/>
       </w:pPr>
       <w:r>
         <w:rPr>
@@ -1579,9 +1352,6 @@
     <w:p>
       <w:pPr>
         <w:ind w:left="360"/>
-        <w:rPr>
-          <w:rFonts w:hint="eastAsia"/>
-        </w:rPr>
       </w:pPr>
       <w:r>
         <w:rPr>
@@ -1598,17 +1368,11 @@
           <w:numId w:val="16"/>
         </w:numPr>
         <w:ind w:firstLineChars="0"/>
-        <w:rPr>
-          <w:rFonts w:hint="eastAsia"/>
-        </w:rPr>
-      </w:pPr>
-    </w:p>
-    <w:p>
-      <w:pPr>
-        <w:ind w:left="360"/>
-        <w:rPr>
-          <w:rFonts w:hint="eastAsia"/>
-        </w:rPr>
+      </w:pPr>
+    </w:p>
+    <w:p>
+      <w:pPr>
+        <w:ind w:left="360"/>
       </w:pPr>
       <w:r>
         <w:rPr>
@@ -1639,9 +1403,6 @@
     <w:p>
       <w:pPr>
         <w:ind w:leftChars="171" w:left="359" w:firstLineChars="300" w:firstLine="630"/>
-        <w:rPr>
-          <w:rFonts w:hint="eastAsia"/>
-        </w:rPr>
       </w:pPr>
       <w:r>
         <w:rPr>
@@ -1650,55 +1411,13 @@
         <w:t>011110 100001 010101 010101</w:t>
       </w:r>
     </w:p>
-    <w:p>
-      <w:pPr>
-        <w:rPr>
-          <w:rFonts w:hint="eastAsia"/>
-        </w:rPr>
-      </w:pPr>
-    </w:p>
-    <w:p>
-      <w:pPr>
-        <w:rPr>
-          <w:rFonts w:hint="eastAsia"/>
-        </w:rPr>
-      </w:pPr>
-    </w:p>
-    <w:p>
-      <w:pPr>
-        <w:rPr>
-          <w:rFonts w:hint="eastAsia"/>
-        </w:rPr>
-      </w:pPr>
-    </w:p>
-    <w:p>
-      <w:pPr>
-        <w:rPr>
-          <w:rFonts w:hint="eastAsia"/>
-        </w:rPr>
-      </w:pPr>
-    </w:p>
-    <w:p>
-      <w:pPr>
-        <w:rPr>
-          <w:rFonts w:hint="eastAsia"/>
-        </w:rPr>
-      </w:pPr>
-    </w:p>
-    <w:p>
-      <w:pPr>
-        <w:rPr>
-          <w:rFonts w:hint="eastAsia"/>
-        </w:rPr>
-      </w:pPr>
-    </w:p>
-    <w:p>
-      <w:pPr>
-        <w:rPr>
-          <w:rFonts w:hint="eastAsia"/>
-        </w:rPr>
-      </w:pPr>
-    </w:p>
+    <w:p/>
+    <w:p/>
+    <w:p/>
+    <w:p/>
+    <w:p/>
+    <w:p/>
+    <w:p/>
     <w:p>
       <w:pPr>
         <w:pStyle w:val="a3"/>
@@ -1708,7 +1427,6 @@
         </w:numPr>
         <w:ind w:firstLineChars="0"/>
         <w:rPr>
-          <w:rFonts w:hint="eastAsia"/>
           <w:b/>
         </w:rPr>
       </w:pPr>
@@ -1743,9 +1461,6 @@
     <w:p>
       <w:pPr>
         <w:ind w:left="360"/>
-        <w:rPr>
-          <w:rFonts w:hint="eastAsia"/>
-        </w:rPr>
       </w:pPr>
       <w:r>
         <w:rPr>
@@ -1795,9 +1510,6 @@
     <w:p>
       <w:pPr>
         <w:ind w:left="360"/>
-        <w:rPr>
-          <w:rFonts w:hint="eastAsia"/>
-        </w:rPr>
       </w:pPr>
       <w:r>
         <w:rPr>
@@ -1809,9 +1521,6 @@
     <w:p>
       <w:pPr>
         <w:ind w:left="360"/>
-        <w:rPr>
-          <w:rFonts w:hint="eastAsia"/>
-        </w:rPr>
       </w:pPr>
       <w:r>
         <w:rPr>
@@ -1823,9 +1532,6 @@
     <w:p>
       <w:pPr>
         <w:ind w:firstLineChars="770" w:firstLine="1617"/>
-        <w:rPr>
-          <w:rFonts w:hint="eastAsia"/>
-        </w:rPr>
       </w:pPr>
       <w:r>
         <w:rPr>
@@ -1837,9 +1543,6 @@
     <w:p>
       <w:pPr>
         <w:ind w:firstLine="420"/>
-        <w:rPr>
-          <w:rFonts w:hint="eastAsia"/>
-        </w:rPr>
       </w:pPr>
       <w:r>
         <w:rPr>
@@ -1851,9 +1554,6 @@
     <w:p>
       <w:pPr>
         <w:ind w:firstLine="420"/>
-        <w:rPr>
-          <w:rFonts w:hint="eastAsia"/>
-        </w:rPr>
       </w:pPr>
       <w:r>
         <w:rPr>
@@ -1865,9 +1565,6 @@
     <w:p>
       <w:pPr>
         <w:ind w:left="360"/>
-        <w:rPr>
-          <w:rFonts w:hint="eastAsia"/>
-        </w:rPr>
       </w:pPr>
       <w:r>
         <w:rPr>
@@ -1879,9 +1576,6 @@
     <w:p>
       <w:pPr>
         <w:ind w:left="360"/>
-        <w:rPr>
-          <w:rFonts w:hint="eastAsia"/>
-        </w:rPr>
       </w:pPr>
       <w:r>
         <w:rPr>
@@ -1893,9 +1587,6 @@
     <w:p>
       <w:pPr>
         <w:ind w:left="360"/>
-        <w:rPr>
-          <w:rFonts w:hint="eastAsia"/>
-        </w:rPr>
       </w:pPr>
       <w:r>
         <w:rPr>
@@ -1907,9 +1598,6 @@
     <w:p>
       <w:pPr>
         <w:ind w:left="360"/>
-        <w:rPr>
-          <w:rFonts w:hint="eastAsia"/>
-        </w:rPr>
       </w:pPr>
       <w:r>
         <w:t>T</w:t>
@@ -1924,9 +1612,6 @@
     <w:p>
       <w:pPr>
         <w:ind w:left="360"/>
-        <w:rPr>
-          <w:rFonts w:hint="eastAsia"/>
-        </w:rPr>
       </w:pPr>
       <w:r>
         <w:rPr>
@@ -1938,9 +1623,6 @@
     <w:p>
       <w:pPr>
         <w:ind w:left="360"/>
-        <w:rPr>
-          <w:rFonts w:hint="eastAsia"/>
-        </w:rPr>
       </w:pPr>
       <w:r>
         <w:rPr>
@@ -1952,25 +1634,16 @@
     <w:p>
       <w:pPr>
         <w:ind w:left="360"/>
-        <w:rPr>
-          <w:rFonts w:hint="eastAsia"/>
-        </w:rPr>
-      </w:pPr>
-    </w:p>
-    <w:p>
-      <w:pPr>
-        <w:ind w:left="360"/>
-        <w:rPr>
-          <w:rFonts w:hint="eastAsia"/>
-        </w:rPr>
-      </w:pPr>
-    </w:p>
-    <w:p>
-      <w:pPr>
-        <w:ind w:left="360"/>
-        <w:rPr>
-          <w:rFonts w:hint="eastAsia"/>
-        </w:rPr>
+      </w:pPr>
+    </w:p>
+    <w:p>
+      <w:pPr>
+        <w:ind w:left="360"/>
+      </w:pPr>
+    </w:p>
+    <w:p>
+      <w:pPr>
+        <w:ind w:left="360"/>
       </w:pPr>
     </w:p>
     <w:p>
@@ -1982,7 +1655,6 @@
         </w:numPr>
         <w:ind w:firstLineChars="0"/>
         <w:rPr>
-          <w:rFonts w:hint="eastAsia"/>
           <w:b/>
         </w:rPr>
       </w:pPr>
@@ -1996,9 +1668,6 @@
     <w:p>
       <w:pPr>
         <w:ind w:left="360"/>
-        <w:rPr>
-          <w:rFonts w:hint="eastAsia"/>
-        </w:rPr>
       </w:pPr>
       <w:r>
         <w:rPr>
@@ -2010,21 +1679,12 @@
         <w:rPr>
           <w:rFonts w:hint="eastAsia"/>
         </w:rPr>
-        <w:t xml:space="preserve">= </w:t>
-      </w:r>
-      <w:r>
-        <w:rPr>
-          <w:rFonts w:hint="eastAsia"/>
-        </w:rPr>
-        <w:t>011100 010001 011100 110010</w:t>
-      </w:r>
-    </w:p>
-    <w:p>
-      <w:pPr>
-        <w:ind w:left="360"/>
-        <w:rPr>
-          <w:rFonts w:hint="eastAsia"/>
-        </w:rPr>
+        <w:t>= 011100 010001 011100 110010</w:t>
+      </w:r>
+    </w:p>
+    <w:p>
+      <w:pPr>
+        <w:ind w:left="360"/>
       </w:pPr>
       <w:r>
         <w:rPr>
@@ -2036,9 +1696,6 @@
     <w:p>
       <w:pPr>
         <w:ind w:left="360"/>
-        <w:rPr>
-          <w:rFonts w:hint="eastAsia"/>
-        </w:rPr>
       </w:pPr>
       <w:r>
         <w:rPr>
@@ -2084,9 +1741,6 @@
     <w:p>
       <w:pPr>
         <w:ind w:left="360"/>
-        <w:rPr>
-          <w:rFonts w:hint="eastAsia"/>
-        </w:rPr>
       </w:pPr>
       <w:r>
         <w:rPr>
@@ -2111,25 +1765,16 @@
     <w:p>
       <w:pPr>
         <w:ind w:left="360"/>
-        <w:rPr>
-          <w:rFonts w:hint="eastAsia"/>
-        </w:rPr>
-      </w:pPr>
-    </w:p>
-    <w:p>
-      <w:pPr>
-        <w:ind w:left="360"/>
-        <w:rPr>
-          <w:rFonts w:hint="eastAsia"/>
-        </w:rPr>
-      </w:pPr>
-    </w:p>
-    <w:p>
-      <w:pPr>
-        <w:ind w:left="360"/>
-        <w:rPr>
-          <w:rFonts w:hint="eastAsia"/>
-        </w:rPr>
+      </w:pPr>
+    </w:p>
+    <w:p>
+      <w:pPr>
+        <w:ind w:left="360"/>
+      </w:pPr>
+    </w:p>
+    <w:p>
+      <w:pPr>
+        <w:ind w:left="360"/>
       </w:pPr>
       <w:r>
         <w:rPr>
@@ -2176,9 +1821,6 @@
     <w:p>
       <w:pPr>
         <w:ind w:left="360"/>
-        <w:rPr>
-          <w:rFonts w:hint="eastAsia"/>
-        </w:rPr>
       </w:pPr>
       <w:r>
         <w:rPr>
@@ -2197,41 +1839,17 @@
         <w:rPr>
           <w:rFonts w:hint="eastAsia"/>
         </w:rPr>
-        <w:t>(</w:t>
-      </w:r>
-      <w:r>
-        <w:rPr>
-          <w:rFonts w:hint="eastAsia"/>
-        </w:rPr>
-        <w:t>010001</w:t>
-      </w:r>
-      <w:r>
-        <w:rPr>
-          <w:rFonts w:hint="eastAsia"/>
-        </w:rPr>
-        <w:t xml:space="preserve">) = </w:t>
-      </w:r>
-      <w:r>
-        <w:rPr>
-          <w:rFonts w:hint="eastAsia"/>
-        </w:rPr>
-        <w:t>1100</w:t>
-      </w:r>
-    </w:p>
-    <w:p>
-      <w:pPr>
-        <w:ind w:left="360"/>
-        <w:rPr>
-          <w:rFonts w:hint="eastAsia"/>
-        </w:rPr>
-      </w:pPr>
-    </w:p>
-    <w:p>
-      <w:pPr>
-        <w:ind w:left="360"/>
-        <w:rPr>
-          <w:rFonts w:hint="eastAsia"/>
-        </w:rPr>
+        <w:t>(010001) = 1100</w:t>
+      </w:r>
+    </w:p>
+    <w:p>
+      <w:pPr>
+        <w:ind w:left="360"/>
+      </w:pPr>
+    </w:p>
+    <w:p>
+      <w:pPr>
+        <w:ind w:left="360"/>
       </w:pPr>
       <w:r>
         <w:rPr>
@@ -2277,9 +1895,6 @@
     <w:p>
       <w:pPr>
         <w:ind w:left="360"/>
-        <w:rPr>
-          <w:rFonts w:hint="eastAsia"/>
-        </w:rPr>
       </w:pPr>
       <w:r>
         <w:rPr>
@@ -2298,41 +1913,17 @@
         <w:rPr>
           <w:rFonts w:hint="eastAsia"/>
         </w:rPr>
-        <w:t>(</w:t>
-      </w:r>
-      <w:r>
-        <w:rPr>
-          <w:rFonts w:hint="eastAsia"/>
-        </w:rPr>
-        <w:t>011100</w:t>
-      </w:r>
-      <w:r>
-        <w:rPr>
-          <w:rFonts w:hint="eastAsia"/>
-        </w:rPr>
-        <w:t xml:space="preserve">) = </w:t>
-      </w:r>
-      <w:r>
-        <w:rPr>
-          <w:rFonts w:hint="eastAsia"/>
-        </w:rPr>
-        <w:t>0010</w:t>
-      </w:r>
-    </w:p>
-    <w:p>
-      <w:pPr>
-        <w:ind w:left="360"/>
-        <w:rPr>
-          <w:rFonts w:hint="eastAsia"/>
-        </w:rPr>
-      </w:pPr>
-    </w:p>
-    <w:p>
-      <w:pPr>
-        <w:ind w:left="360"/>
-        <w:rPr>
-          <w:rFonts w:hint="eastAsia"/>
-        </w:rPr>
+        <w:t>(011100) = 0010</w:t>
+      </w:r>
+    </w:p>
+    <w:p>
+      <w:pPr>
+        <w:ind w:left="360"/>
+      </w:pPr>
+    </w:p>
+    <w:p>
+      <w:pPr>
+        <w:ind w:left="360"/>
       </w:pPr>
       <w:r>
         <w:rPr>
@@ -2378,9 +1969,6 @@
     <w:p>
       <w:pPr>
         <w:ind w:left="360"/>
-        <w:rPr>
-          <w:rFonts w:hint="eastAsia"/>
-        </w:rPr>
       </w:pPr>
       <w:r>
         <w:rPr>
@@ -2399,41 +1987,17 @@
         <w:rPr>
           <w:rFonts w:hint="eastAsia"/>
         </w:rPr>
-        <w:t>(</w:t>
-      </w:r>
-      <w:r>
-        <w:rPr>
-          <w:rFonts w:hint="eastAsia"/>
-        </w:rPr>
-        <w:t>110010</w:t>
-      </w:r>
-      <w:r>
-        <w:rPr>
-          <w:rFonts w:hint="eastAsia"/>
-        </w:rPr>
-        <w:t xml:space="preserve">) = </w:t>
-      </w:r>
-      <w:r>
-        <w:rPr>
-          <w:rFonts w:hint="eastAsia"/>
-        </w:rPr>
-        <w:t>0001</w:t>
-      </w:r>
-    </w:p>
-    <w:p>
-      <w:pPr>
-        <w:ind w:left="360"/>
-        <w:rPr>
-          <w:rFonts w:hint="eastAsia"/>
-        </w:rPr>
-      </w:pPr>
-    </w:p>
-    <w:p>
-      <w:pPr>
-        <w:ind w:left="360"/>
-        <w:rPr>
-          <w:rFonts w:hint="eastAsia"/>
-        </w:rPr>
+        <w:t>(110010) = 0001</w:t>
+      </w:r>
+    </w:p>
+    <w:p>
+      <w:pPr>
+        <w:ind w:left="360"/>
+      </w:pPr>
+    </w:p>
+    <w:p>
+      <w:pPr>
+        <w:ind w:left="360"/>
       </w:pPr>
       <w:r>
         <w:rPr>
@@ -2479,9 +2043,6 @@
     <w:p>
       <w:pPr>
         <w:ind w:left="360"/>
-        <w:rPr>
-          <w:rFonts w:hint="eastAsia"/>
-        </w:rPr>
       </w:pPr>
       <w:r>
         <w:rPr>
@@ -2500,41 +2061,17 @@
         <w:rPr>
           <w:rFonts w:hint="eastAsia"/>
         </w:rPr>
-        <w:t>(</w:t>
-      </w:r>
-      <w:r>
-        <w:rPr>
-          <w:rFonts w:hint="eastAsia"/>
-        </w:rPr>
-        <w:t>111000</w:t>
-      </w:r>
-      <w:r>
-        <w:rPr>
-          <w:rFonts w:hint="eastAsia"/>
-        </w:rPr>
-        <w:t xml:space="preserve">) = </w:t>
-      </w:r>
-      <w:r>
-        <w:rPr>
-          <w:rFonts w:hint="eastAsia"/>
-        </w:rPr>
-        <w:t>0110</w:t>
-      </w:r>
-    </w:p>
-    <w:p>
-      <w:pPr>
-        <w:ind w:left="360"/>
-        <w:rPr>
-          <w:rFonts w:hint="eastAsia"/>
-        </w:rPr>
-      </w:pPr>
-    </w:p>
-    <w:p>
-      <w:pPr>
-        <w:ind w:left="360"/>
-        <w:rPr>
-          <w:rFonts w:hint="eastAsia"/>
-        </w:rPr>
+        <w:t>(111000) = 0110</w:t>
+      </w:r>
+    </w:p>
+    <w:p>
+      <w:pPr>
+        <w:ind w:left="360"/>
+      </w:pPr>
+    </w:p>
+    <w:p>
+      <w:pPr>
+        <w:ind w:left="360"/>
       </w:pPr>
       <w:r>
         <w:rPr>
@@ -2580,9 +2117,6 @@
     <w:p>
       <w:pPr>
         <w:ind w:left="360"/>
-        <w:rPr>
-          <w:rFonts w:hint="eastAsia"/>
-        </w:rPr>
       </w:pPr>
       <w:r>
         <w:rPr>
@@ -2601,41 +2135,17 @@
         <w:rPr>
           <w:rFonts w:hint="eastAsia"/>
         </w:rPr>
-        <w:t>(</w:t>
-      </w:r>
-      <w:r>
-        <w:rPr>
-          <w:rFonts w:hint="eastAsia"/>
-        </w:rPr>
-        <w:t>010101</w:t>
-      </w:r>
-      <w:r>
-        <w:rPr>
-          <w:rFonts w:hint="eastAsia"/>
-        </w:rPr>
-        <w:t xml:space="preserve">) = </w:t>
-      </w:r>
-      <w:r>
-        <w:rPr>
-          <w:rFonts w:hint="eastAsia"/>
-        </w:rPr>
-        <w:t>1101</w:t>
-      </w:r>
-    </w:p>
-    <w:p>
-      <w:pPr>
-        <w:ind w:left="360"/>
-        <w:rPr>
-          <w:rFonts w:hint="eastAsia"/>
-        </w:rPr>
-      </w:pPr>
-    </w:p>
-    <w:p>
-      <w:pPr>
-        <w:ind w:left="360"/>
-        <w:rPr>
-          <w:rFonts w:hint="eastAsia"/>
-        </w:rPr>
+        <w:t>(010101) = 1101</w:t>
+      </w:r>
+    </w:p>
+    <w:p>
+      <w:pPr>
+        <w:ind w:left="360"/>
+      </w:pPr>
+    </w:p>
+    <w:p>
+      <w:pPr>
+        <w:ind w:left="360"/>
       </w:pPr>
       <w:r>
         <w:rPr>
@@ -2681,9 +2191,6 @@
     <w:p>
       <w:pPr>
         <w:ind w:left="360"/>
-        <w:rPr>
-          <w:rFonts w:hint="eastAsia"/>
-        </w:rPr>
       </w:pPr>
       <w:r>
         <w:rPr>
@@ -2702,57 +2209,27 @@
         <w:rPr>
           <w:rFonts w:hint="eastAsia"/>
         </w:rPr>
-        <w:t>(</w:t>
-      </w:r>
-      <w:r>
-        <w:rPr>
-          <w:rFonts w:hint="eastAsia"/>
-        </w:rPr>
-        <w:t>110011</w:t>
-      </w:r>
-      <w:r>
-        <w:rPr>
-          <w:rFonts w:hint="eastAsia"/>
-        </w:rPr>
-        <w:t xml:space="preserve">) = </w:t>
-      </w:r>
-      <w:r>
-        <w:rPr>
-          <w:rFonts w:hint="eastAsia"/>
-        </w:rPr>
-        <w:t>0101</w:t>
-      </w:r>
-    </w:p>
-    <w:p>
-      <w:pPr>
-        <w:ind w:left="360"/>
-        <w:rPr>
-          <w:rFonts w:hint="eastAsia"/>
-        </w:rPr>
-      </w:pPr>
-    </w:p>
-    <w:p>
-      <w:pPr>
-        <w:ind w:left="360"/>
-        <w:rPr>
-          <w:rFonts w:hint="eastAsia"/>
-        </w:rPr>
-      </w:pPr>
-    </w:p>
-    <w:p>
-      <w:pPr>
-        <w:ind w:left="360"/>
-        <w:rPr>
-          <w:rFonts w:hint="eastAsia"/>
-        </w:rPr>
-      </w:pPr>
-    </w:p>
-    <w:p>
-      <w:pPr>
-        <w:ind w:left="360"/>
-        <w:rPr>
-          <w:rFonts w:hint="eastAsia"/>
-        </w:rPr>
+        <w:t>(110011) = 0101</w:t>
+      </w:r>
+    </w:p>
+    <w:p>
+      <w:pPr>
+        <w:ind w:left="360"/>
+      </w:pPr>
+    </w:p>
+    <w:p>
+      <w:pPr>
+        <w:ind w:left="360"/>
+      </w:pPr>
+    </w:p>
+    <w:p>
+      <w:pPr>
+        <w:ind w:left="360"/>
+      </w:pPr>
+    </w:p>
+    <w:p>
+      <w:pPr>
+        <w:ind w:left="360"/>
       </w:pPr>
       <w:r>
         <w:rPr>
@@ -2799,9 +2276,6 @@
     <w:p>
       <w:pPr>
         <w:ind w:left="360"/>
-        <w:rPr>
-          <w:rFonts w:hint="eastAsia"/>
-        </w:rPr>
       </w:pPr>
       <w:r>
         <w:rPr>
@@ -2820,49 +2294,22 @@
         <w:rPr>
           <w:rFonts w:hint="eastAsia"/>
         </w:rPr>
-        <w:t>(</w:t>
-      </w:r>
-      <w:r>
-        <w:rPr>
-          <w:rFonts w:hint="eastAsia"/>
-        </w:rPr>
-        <w:t>110000</w:t>
-      </w:r>
-      <w:r>
-        <w:rPr>
-          <w:rFonts w:hint="eastAsia"/>
-        </w:rPr>
-        <w:t xml:space="preserve">) = </w:t>
-      </w:r>
-      <w:r>
-        <w:rPr>
-          <w:rFonts w:hint="eastAsia"/>
-        </w:rPr>
-        <w:t>0000</w:t>
-      </w:r>
-    </w:p>
-    <w:p>
-      <w:pPr>
-        <w:ind w:left="360"/>
-        <w:rPr>
-          <w:rFonts w:hint="eastAsia"/>
-        </w:rPr>
-      </w:pPr>
-    </w:p>
-    <w:p>
-      <w:pPr>
-        <w:ind w:left="360"/>
-        <w:rPr>
-          <w:rFonts w:hint="eastAsia"/>
-        </w:rPr>
-      </w:pPr>
-    </w:p>
-    <w:p>
-      <w:pPr>
-        <w:ind w:left="360"/>
-        <w:rPr>
-          <w:rFonts w:hint="eastAsia"/>
-        </w:rPr>
+        <w:t>(110000) = 0000</w:t>
+      </w:r>
+    </w:p>
+    <w:p>
+      <w:pPr>
+        <w:ind w:left="360"/>
+      </w:pPr>
+    </w:p>
+    <w:p>
+      <w:pPr>
+        <w:ind w:left="360"/>
+      </w:pPr>
+    </w:p>
+    <w:p>
+      <w:pPr>
+        <w:ind w:left="360"/>
       </w:pPr>
     </w:p>
     <w:p>
@@ -2874,7 +2321,6 @@
         </w:numPr>
         <w:ind w:firstLineChars="0"/>
         <w:rPr>
-          <w:rFonts w:hint="eastAsia"/>
           <w:b/>
         </w:rPr>
       </w:pPr>
@@ -2888,9 +2334,6 @@
     <w:p>
       <w:pPr>
         <w:ind w:left="360"/>
-        <w:rPr>
-          <w:rFonts w:hint="eastAsia"/>
-        </w:rPr>
       </w:pPr>
       <w:r>
         <w:rPr>
@@ -2914,25 +2357,16 @@
     <w:p>
       <w:pPr>
         <w:ind w:left="360"/>
-        <w:rPr>
-          <w:rFonts w:hint="eastAsia"/>
-        </w:rPr>
-      </w:pPr>
-    </w:p>
-    <w:p>
-      <w:pPr>
-        <w:ind w:left="360"/>
-        <w:rPr>
-          <w:rFonts w:hint="eastAsia"/>
-        </w:rPr>
-      </w:pPr>
-    </w:p>
-    <w:p>
-      <w:pPr>
-        <w:ind w:left="360"/>
-        <w:rPr>
-          <w:rFonts w:hint="eastAsia"/>
-        </w:rPr>
+      </w:pPr>
+    </w:p>
+    <w:p>
+      <w:pPr>
+        <w:ind w:left="360"/>
+      </w:pPr>
+    </w:p>
+    <w:p>
+      <w:pPr>
+        <w:ind w:left="360"/>
       </w:pPr>
     </w:p>
     <w:p>
@@ -2944,7 +2378,6 @@
         </w:numPr>
         <w:ind w:firstLineChars="0"/>
         <w:rPr>
-          <w:rFonts w:hint="eastAsia"/>
           <w:b/>
         </w:rPr>
       </w:pPr>
@@ -2964,9 +2397,6 @@
     <w:p>
       <w:pPr>
         <w:ind w:left="360"/>
-        <w:rPr>
-          <w:rFonts w:hint="eastAsia"/>
-        </w:rPr>
       </w:pPr>
       <w:r>
         <w:rPr>
@@ -3032,9 +2462,6 @@
     <w:p>
       <w:pPr>
         <w:ind w:left="360"/>
-        <w:rPr>
-          <w:rFonts w:hint="eastAsia"/>
-        </w:rPr>
       </w:pPr>
       <w:r>
         <w:rPr>
@@ -3046,9 +2473,6 @@
     <w:p>
       <w:pPr>
         <w:ind w:left="360"/>
-        <w:rPr>
-          <w:rFonts w:hint="eastAsia"/>
-        </w:rPr>
       </w:pPr>
       <w:r>
         <w:rPr>
@@ -3060,25 +2484,16 @@
     <w:p>
       <w:pPr>
         <w:ind w:left="360"/>
-        <w:rPr>
-          <w:rFonts w:hint="eastAsia"/>
-        </w:rPr>
-      </w:pPr>
-    </w:p>
-    <w:p>
-      <w:pPr>
-        <w:ind w:left="360"/>
-        <w:rPr>
-          <w:rFonts w:hint="eastAsia"/>
-        </w:rPr>
-      </w:pPr>
-    </w:p>
-    <w:p>
-      <w:pPr>
-        <w:ind w:left="360"/>
-        <w:rPr>
-          <w:rFonts w:hint="eastAsia"/>
-        </w:rPr>
+      </w:pPr>
+    </w:p>
+    <w:p>
+      <w:pPr>
+        <w:ind w:left="360"/>
+      </w:pPr>
+    </w:p>
+    <w:p>
+      <w:pPr>
+        <w:ind w:left="360"/>
       </w:pPr>
     </w:p>
     <w:p>
@@ -3089,9 +2504,6 @@
           <w:numId w:val="16"/>
         </w:numPr>
         <w:ind w:firstLineChars="0"/>
-        <w:rPr>
-          <w:rFonts w:hint="eastAsia"/>
-        </w:rPr>
       </w:pPr>
       <w:r>
         <w:rPr>
@@ -3108,9 +2520,6 @@
           <w:numId w:val="16"/>
         </w:numPr>
         <w:ind w:firstLineChars="0"/>
-        <w:rPr>
-          <w:rFonts w:hint="eastAsia"/>
-        </w:rPr>
       </w:pPr>
       <w:r>
         <w:rPr>
@@ -3127,9 +2536,6 @@
           <w:numId w:val="16"/>
         </w:numPr>
         <w:ind w:firstLineChars="0"/>
-        <w:rPr>
-          <w:rFonts w:hint="eastAsia"/>
-        </w:rPr>
       </w:pPr>
       <w:r>
         <w:rPr>
@@ -3146,9 +2552,6 @@
           <w:numId w:val="16"/>
         </w:numPr>
         <w:ind w:firstLineChars="0"/>
-        <w:rPr>
-          <w:rFonts w:hint="eastAsia"/>
-        </w:rPr>
       </w:pPr>
       <w:r>
         <w:rPr>
@@ -3160,9 +2563,6 @@
     <w:p>
       <w:pPr>
         <w:ind w:left="360"/>
-        <w:rPr>
-          <w:rFonts w:hint="eastAsia"/>
-        </w:rPr>
       </w:pPr>
       <w:r>
         <w:rPr>
@@ -3180,25 +2580,16 @@
     <w:p>
       <w:pPr>
         <w:ind w:left="360"/>
-        <w:rPr>
-          <w:rFonts w:hint="eastAsia"/>
-        </w:rPr>
-      </w:pPr>
-    </w:p>
-    <w:p>
-      <w:pPr>
-        <w:ind w:left="360"/>
-        <w:rPr>
-          <w:rFonts w:hint="eastAsia"/>
-        </w:rPr>
-      </w:pPr>
-    </w:p>
-    <w:p>
-      <w:pPr>
-        <w:ind w:left="360"/>
-        <w:rPr>
-          <w:rFonts w:hint="eastAsia"/>
-        </w:rPr>
+      </w:pPr>
+    </w:p>
+    <w:p>
+      <w:pPr>
+        <w:ind w:left="360"/>
+      </w:pPr>
+    </w:p>
+    <w:p>
+      <w:pPr>
+        <w:ind w:left="360"/>
       </w:pPr>
     </w:p>
     <w:p>
@@ -3210,7 +2601,6 @@
         </w:numPr>
         <w:ind w:firstLineChars="0"/>
         <w:rPr>
-          <w:rFonts w:hint="eastAsia"/>
           <w:b/>
         </w:rPr>
       </w:pPr>
@@ -3245,9 +2635,6 @@
     <w:p>
       <w:pPr>
         <w:ind w:left="360"/>
-        <w:rPr>
-          <w:rFonts w:hint="eastAsia"/>
-        </w:rPr>
       </w:pPr>
       <w:r>
         <w:rPr>
@@ -3296,17 +2683,11 @@
           <w:numId w:val="16"/>
         </w:numPr>
         <w:ind w:firstLineChars="0"/>
-        <w:rPr>
-          <w:rFonts w:hint="eastAsia"/>
-        </w:rPr>
-      </w:pPr>
-    </w:p>
-    <w:p>
-      <w:pPr>
-        <w:ind w:left="360"/>
-        <w:rPr>
-          <w:rFonts w:hint="eastAsia"/>
-        </w:rPr>
+      </w:pPr>
+    </w:p>
+    <w:p>
+      <w:pPr>
+        <w:ind w:left="360"/>
       </w:pPr>
       <w:r>
         <w:rPr>
@@ -3318,9 +2699,6 @@
     <w:p>
       <w:pPr>
         <w:ind w:left="360"/>
-        <w:rPr>
-          <w:rFonts w:hint="eastAsia"/>
-        </w:rPr>
       </w:pPr>
       <w:r>
         <w:rPr>
@@ -3332,9 +2710,6 @@
     <w:p>
       <w:pPr>
         <w:ind w:left="360"/>
-        <w:rPr>
-          <w:rFonts w:hint="eastAsia"/>
-        </w:rPr>
       </w:pPr>
       <w:r>
         <w:rPr>
@@ -3346,9 +2721,6 @@
     <w:p>
       <w:pPr>
         <w:ind w:left="360"/>
-        <w:rPr>
-          <w:rFonts w:hint="eastAsia"/>
-        </w:rPr>
       </w:pPr>
       <w:r>
         <w:rPr>
@@ -3373,25 +2745,16 @@
     <w:p>
       <w:pPr>
         <w:ind w:left="360"/>
-        <w:rPr>
-          <w:rFonts w:hint="eastAsia"/>
-        </w:rPr>
-      </w:pPr>
-    </w:p>
-    <w:p>
-      <w:pPr>
-        <w:ind w:left="360"/>
-        <w:rPr>
-          <w:rFonts w:hint="eastAsia"/>
-        </w:rPr>
-      </w:pPr>
-    </w:p>
-    <w:p>
-      <w:pPr>
-        <w:ind w:left="360"/>
-        <w:rPr>
-          <w:rFonts w:hint="eastAsia"/>
-        </w:rPr>
+      </w:pPr>
+    </w:p>
+    <w:p>
+      <w:pPr>
+        <w:ind w:left="360"/>
+      </w:pPr>
+    </w:p>
+    <w:p>
+      <w:pPr>
+        <w:ind w:left="360"/>
       </w:pPr>
     </w:p>
     <w:p>
@@ -3403,7 +2766,6 @@
         </w:numPr>
         <w:ind w:firstLineChars="0"/>
         <w:rPr>
-          <w:rFonts w:hint="eastAsia"/>
           <w:b/>
         </w:rPr>
       </w:pPr>
@@ -3423,9 +2785,6 @@
     <w:p>
       <w:pPr>
         <w:ind w:left="360"/>
-        <w:rPr>
-          <w:rFonts w:hint="eastAsia"/>
-        </w:rPr>
       </w:pPr>
       <w:r>
         <w:rPr>
@@ -3496,9 +2855,6 @@
     <w:p>
       <w:pPr>
         <w:ind w:left="360"/>
-        <w:rPr>
-          <w:rFonts w:hint="eastAsia"/>
-        </w:rPr>
       </w:pPr>
       <w:r>
         <w:rPr>
@@ -3510,9 +2866,6 @@
     <w:p>
       <w:pPr>
         <w:ind w:left="360"/>
-        <w:rPr>
-          <w:rFonts w:hint="eastAsia"/>
-        </w:rPr>
       </w:pPr>
       <w:r>
         <w:rPr>
@@ -3524,9 +2877,6 @@
     <w:p>
       <w:pPr>
         <w:ind w:left="360"/>
-        <w:rPr>
-          <w:rFonts w:hint="eastAsia"/>
-        </w:rPr>
       </w:pPr>
     </w:p>
     <w:p>
@@ -3538,7 +2888,6 @@
         </w:numPr>
         <w:ind w:firstLineChars="0"/>
         <w:rPr>
-          <w:rFonts w:hint="eastAsia"/>
           <w:b/>
         </w:rPr>
       </w:pPr>
@@ -3571,6 +2920,33 @@
         <w:rPr>
           <w:rFonts w:hint="eastAsia"/>
         </w:rPr>
+        <w:t xml:space="preserve">We assume that each char corresponds to number: a = 1, b = 2, c = 3, </w:t>
+      </w:r>
+      <w:r>
+        <w:t>…</w:t>
+      </w:r>
+      <w:r>
+        <w:rPr>
+          <w:rFonts w:hint="eastAsia"/>
+        </w:rPr>
+        <w:t xml:space="preserve"> , z = 26</w:t>
+      </w:r>
+    </w:p>
+    <w:p>
+      <w:pPr>
+        <w:pStyle w:val="a3"/>
+        <w:ind w:left="360" w:firstLineChars="0" w:firstLine="0"/>
+      </w:pPr>
+    </w:p>
+    <w:p>
+      <w:pPr>
+        <w:pStyle w:val="a3"/>
+        <w:ind w:left="360" w:firstLineChars="0" w:firstLine="0"/>
+      </w:pPr>
+      <w:r>
+        <w:rPr>
+          <w:rFonts w:hint="eastAsia"/>
+        </w:rPr>
         <w:t>N = pq = 33</w:t>
       </w:r>
     </w:p>
@@ -3578,9 +2954,6 @@
       <w:pPr>
         <w:pStyle w:val="a3"/>
         <w:ind w:left="360" w:firstLineChars="0" w:firstLine="0"/>
-        <w:rPr>
-          <w:rFonts w:hint="eastAsia"/>
-        </w:rPr>
       </w:pPr>
       <w:r>
         <w:rPr>
@@ -3593,9 +2966,6 @@
       <w:pPr>
         <w:pStyle w:val="a3"/>
         <w:ind w:left="360" w:firstLineChars="0" w:firstLine="0"/>
-        <w:rPr>
-          <w:rFonts w:hint="eastAsia"/>
-        </w:rPr>
       </w:pPr>
       <w:r>
         <w:rPr>
@@ -3608,9 +2978,6 @@
       <w:pPr>
         <w:pStyle w:val="a3"/>
         <w:ind w:left="360" w:firstLineChars="0" w:firstLine="0"/>
-        <w:rPr>
-          <w:rFonts w:hint="eastAsia"/>
-        </w:rPr>
       </w:pPr>
       <w:r>
         <w:rPr>
@@ -3645,7 +3012,7 @@
           <v:shape id="_x0000_i1025" type="#_x0000_t75" style="width:2in;height:54.75pt" o:ole="">
             <v:imagedata r:id="rId23" o:title=""/>
           </v:shape>
-          <o:OLEObject Type="Embed" ProgID="Equation.DSMT4" ShapeID="_x0000_i1025" DrawAspect="Content" ObjectID="_1391996755" r:id="rId24"/>
+          <o:OLEObject Type="Embed" ProgID="Equation.DSMT4" ShapeID="_x0000_i1025" DrawAspect="Content" ObjectID="_1392206456" r:id="rId24"/>
         </w:object>
       </w:r>
     </w:p>
@@ -3653,17 +3020,13 @@
       <w:pPr>
         <w:pStyle w:val="a3"/>
         <w:ind w:left="360" w:firstLineChars="0" w:firstLine="0"/>
-        <w:rPr>
-          <w:rFonts w:hint="eastAsia"/>
-        </w:rPr>
-      </w:pPr>
-    </w:p>
-    <w:p>
-      <w:pPr>
-        <w:pStyle w:val="a3"/>
-        <w:ind w:left="360" w:firstLineChars="0" w:firstLine="0"/>
-        <w:rPr>
-          <w:rFonts w:hint="eastAsia"/>
+      </w:pPr>
+    </w:p>
+    <w:p>
+      <w:pPr>
+        <w:pStyle w:val="a3"/>
+        <w:ind w:left="360" w:firstLineChars="0" w:firstLine="0"/>
+        <w:rPr>
           <w:b/>
         </w:rPr>
       </w:pPr>
@@ -3686,9 +3049,6 @@
       <w:pPr>
         <w:pStyle w:val="a3"/>
         <w:ind w:left="360" w:firstLineChars="0" w:firstLine="0"/>
-        <w:rPr>
-          <w:rFonts w:hint="eastAsia"/>
-        </w:rPr>
       </w:pPr>
       <w:r>
         <w:rPr>
@@ -3704,7 +3064,7 @@
           <v:shape id="_x0000_i1026" type="#_x0000_t75" style="width:174pt;height:18pt" o:ole="">
             <v:imagedata r:id="rId25" o:title=""/>
           </v:shape>
-          <o:OLEObject Type="Embed" ProgID="Equation.DSMT4" ShapeID="_x0000_i1026" DrawAspect="Content" ObjectID="_1391996756" r:id="rId26"/>
+          <o:OLEObject Type="Embed" ProgID="Equation.DSMT4" ShapeID="_x0000_i1026" DrawAspect="Content" ObjectID="_1392206457" r:id="rId26"/>
         </w:object>
       </w:r>
     </w:p>
@@ -3712,9 +3072,6 @@
       <w:pPr>
         <w:pStyle w:val="a3"/>
         <w:ind w:left="360" w:firstLineChars="0" w:firstLine="0"/>
-        <w:rPr>
-          <w:rFonts w:hint="eastAsia"/>
-        </w:rPr>
       </w:pPr>
       <w:r>
         <w:rPr>
@@ -3730,7 +3087,7 @@
           <v:shape id="_x0000_i1027" type="#_x0000_t75" style="width:171.75pt;height:18pt" o:ole="">
             <v:imagedata r:id="rId27" o:title=""/>
           </v:shape>
-          <o:OLEObject Type="Embed" ProgID="Equation.DSMT4" ShapeID="_x0000_i1027" DrawAspect="Content" ObjectID="_1391996757" r:id="rId28"/>
+          <o:OLEObject Type="Embed" ProgID="Equation.DSMT4" ShapeID="_x0000_i1027" DrawAspect="Content" ObjectID="_1392206458" r:id="rId28"/>
         </w:object>
       </w:r>
     </w:p>
@@ -3738,9 +3095,6 @@
       <w:pPr>
         <w:pStyle w:val="a3"/>
         <w:ind w:left="360" w:firstLineChars="0" w:firstLine="0"/>
-        <w:rPr>
-          <w:rFonts w:hint="eastAsia"/>
-        </w:rPr>
       </w:pPr>
       <w:r>
         <w:rPr>
@@ -3759,7 +3113,7 @@
           <v:shape id="_x0000_i1028" type="#_x0000_t75" style="width:177pt;height:18pt" o:ole="">
             <v:imagedata r:id="rId29" o:title=""/>
           </v:shape>
-          <o:OLEObject Type="Embed" ProgID="Equation.DSMT4" ShapeID="_x0000_i1028" DrawAspect="Content" ObjectID="_1391996758" r:id="rId30"/>
+          <o:OLEObject Type="Embed" ProgID="Equation.DSMT4" ShapeID="_x0000_i1028" DrawAspect="Content" ObjectID="_1392206459" r:id="rId30"/>
         </w:object>
       </w:r>
     </w:p>
@@ -3767,9 +3121,6 @@
       <w:pPr>
         <w:pStyle w:val="a3"/>
         <w:ind w:left="360" w:firstLineChars="0" w:firstLine="0"/>
-        <w:rPr>
-          <w:rFonts w:hint="eastAsia"/>
-        </w:rPr>
       </w:pPr>
       <w:r>
         <w:rPr>
@@ -3794,17 +3145,13 @@
       <w:pPr>
         <w:pStyle w:val="a3"/>
         <w:ind w:left="360" w:firstLineChars="0" w:firstLine="0"/>
-        <w:rPr>
-          <w:rFonts w:hint="eastAsia"/>
-        </w:rPr>
-      </w:pPr>
-    </w:p>
-    <w:p>
-      <w:pPr>
-        <w:pStyle w:val="a3"/>
-        <w:ind w:left="360" w:firstLineChars="0" w:firstLine="0"/>
-        <w:rPr>
-          <w:rFonts w:hint="eastAsia"/>
+      </w:pPr>
+    </w:p>
+    <w:p>
+      <w:pPr>
+        <w:pStyle w:val="a3"/>
+        <w:ind w:left="360" w:firstLineChars="0" w:firstLine="0"/>
+        <w:rPr>
           <w:b/>
         </w:rPr>
       </w:pPr>
@@ -3826,9 +3173,6 @@
       <w:pPr>
         <w:pStyle w:val="a3"/>
         <w:ind w:left="360" w:firstLineChars="0" w:firstLine="0"/>
-        <w:rPr>
-          <w:rFonts w:hint="eastAsia"/>
-        </w:rPr>
       </w:pPr>
       <w:r>
         <w:rPr>
@@ -3844,6 +3188,32 @@
           <w:rFonts w:hint="eastAsia"/>
         </w:rPr>
         <w:t xml:space="preserve">: </w:t>
+      </w:r>
+      <w:r>
+        <w:rPr>
+          <w:position w:val="-10"/>
+        </w:rPr>
+        <w:object w:dxaOrig="3560" w:dyaOrig="360">
+          <v:shape id="_x0000_i1035" type="#_x0000_t75" style="width:178.5pt;height:18pt" o:ole="">
+            <v:imagedata r:id="rId31" o:title=""/>
+          </v:shape>
+          <o:OLEObject Type="Embed" ProgID="Equation.DSMT4" ShapeID="_x0000_i1035" DrawAspect="Content" ObjectID="_1392206460" r:id="rId32"/>
+        </w:object>
+      </w:r>
+    </w:p>
+    <w:p>
+      <w:pPr>
+        <w:pStyle w:val="a3"/>
+        <w:ind w:left="360" w:firstLineChars="0" w:firstLine="0"/>
+      </w:pPr>
+      <w:r>
+        <w:rPr>
+          <w:rFonts w:hint="eastAsia"/>
+        </w:rPr>
+        <w:t>m2:</w:t>
+      </w:r>
+      <w:r>
+        <w:t xml:space="preserve"> </w:t>
       </w:r>
       <w:r>
         <w:rPr>
@@ -3851,50 +3221,9 @@
         </w:rPr>
         <w:object w:dxaOrig="3519" w:dyaOrig="360">
           <v:shape id="_x0000_i1029" type="#_x0000_t75" style="width:176.25pt;height:18pt" o:ole="">
-            <v:imagedata r:id="rId31" o:title=""/>
-          </v:shape>
-          <o:OLEObject Type="Embed" ProgID="Equation.DSMT4" ShapeID="_x0000_i1029" DrawAspect="Content" ObjectID="_1391996759" r:id="rId32"/>
-        </w:object>
-      </w:r>
-    </w:p>
-    <w:p>
-      <w:pPr>
-        <w:pStyle w:val="a3"/>
-        <w:ind w:left="360" w:firstLineChars="0" w:firstLine="0"/>
-        <w:rPr>
-          <w:rFonts w:hint="eastAsia"/>
-        </w:rPr>
-      </w:pPr>
-      <w:r>
-        <w:rPr>
-          <w:rFonts w:hint="eastAsia"/>
-        </w:rPr>
-        <w:t>m</w:t>
-      </w:r>
-      <w:r>
-        <w:rPr>
-          <w:rFonts w:hint="eastAsia"/>
-        </w:rPr>
-        <w:t>2</w:t>
-      </w:r>
-      <w:r>
-        <w:rPr>
-          <w:rFonts w:hint="eastAsia"/>
-        </w:rPr>
-        <w:t>:</w:t>
-      </w:r>
-      <w:r>
-        <w:t xml:space="preserve"> </w:t>
-      </w:r>
-      <w:r>
-        <w:rPr>
-          <w:position w:val="-10"/>
-        </w:rPr>
-        <w:object w:dxaOrig="3519" w:dyaOrig="360">
-          <v:shape id="_x0000_i1030" type="#_x0000_t75" style="width:176.25pt;height:18pt" o:ole="">
             <v:imagedata r:id="rId33" o:title=""/>
           </v:shape>
-          <o:OLEObject Type="Embed" ProgID="Equation.DSMT4" ShapeID="_x0000_i1030" DrawAspect="Content" ObjectID="_1391996760" r:id="rId34"/>
+          <o:OLEObject Type="Embed" ProgID="Equation.DSMT4" ShapeID="_x0000_i1029" DrawAspect="Content" ObjectID="_1392206461" r:id="rId34"/>
         </w:object>
       </w:r>
     </w:p>
@@ -3902,27 +3231,12 @@
       <w:pPr>
         <w:pStyle w:val="a3"/>
         <w:ind w:left="360" w:firstLineChars="0" w:firstLine="0"/>
-        <w:rPr>
-          <w:rFonts w:hint="eastAsia"/>
-        </w:rPr>
-      </w:pPr>
-      <w:r>
-        <w:rPr>
-          <w:rFonts w:hint="eastAsia"/>
-        </w:rPr>
-        <w:t>m</w:t>
-      </w:r>
-      <w:r>
-        <w:rPr>
-          <w:rFonts w:hint="eastAsia"/>
-        </w:rPr>
-        <w:t>3</w:t>
-      </w:r>
-      <w:r>
-        <w:rPr>
-          <w:rFonts w:hint="eastAsia"/>
-        </w:rPr>
-        <w:t>:</w:t>
+      </w:pPr>
+      <w:r>
+        <w:rPr>
+          <w:rFonts w:hint="eastAsia"/>
+        </w:rPr>
+        <w:t>m3:</w:t>
       </w:r>
       <w:r>
         <w:t xml:space="preserve"> </w:t>
@@ -3932,10 +3246,10 @@
           <w:position w:val="-10"/>
         </w:rPr>
         <w:object w:dxaOrig="3560" w:dyaOrig="360">
-          <v:shape id="_x0000_i1031" type="#_x0000_t75" style="width:177.75pt;height:18pt" o:ole="">
+          <v:shape id="_x0000_i1030" type="#_x0000_t75" style="width:177.75pt;height:18pt" o:ole="">
             <v:imagedata r:id="rId35" o:title=""/>
           </v:shape>
-          <o:OLEObject Type="Embed" ProgID="Equation.DSMT4" ShapeID="_x0000_i1031" DrawAspect="Content" ObjectID="_1391996761" r:id="rId36"/>
+          <o:OLEObject Type="Embed" ProgID="Equation.DSMT4" ShapeID="_x0000_i1030" DrawAspect="Content" ObjectID="_1392206462" r:id="rId36"/>
         </w:object>
       </w:r>
     </w:p>
@@ -3943,9 +3257,6 @@
       <w:pPr>
         <w:pStyle w:val="a3"/>
         <w:ind w:left="360" w:firstLineChars="0" w:firstLine="0"/>
-        <w:rPr>
-          <w:rFonts w:hint="eastAsia"/>
-        </w:rPr>
       </w:pPr>
       <w:r>
         <w:rPr>
@@ -3976,35 +3287,25 @@
       <w:pPr>
         <w:pStyle w:val="a3"/>
         <w:ind w:left="360" w:firstLineChars="0" w:firstLine="0"/>
-        <w:rPr>
-          <w:rFonts w:hint="eastAsia"/>
-        </w:rPr>
-      </w:pPr>
-    </w:p>
-    <w:p>
-      <w:pPr>
-        <w:pStyle w:val="a3"/>
-        <w:ind w:left="360" w:firstLineChars="0" w:firstLine="0"/>
-        <w:rPr>
-          <w:rFonts w:hint="eastAsia"/>
-        </w:rPr>
-      </w:pPr>
-    </w:p>
-    <w:p>
-      <w:pPr>
-        <w:pStyle w:val="a3"/>
-        <w:ind w:left="360" w:firstLineChars="0" w:firstLine="0"/>
-        <w:rPr>
-          <w:rFonts w:hint="eastAsia"/>
-        </w:rPr>
-      </w:pPr>
-    </w:p>
-    <w:p>
-      <w:pPr>
-        <w:pStyle w:val="a3"/>
-        <w:ind w:left="360" w:firstLineChars="0" w:firstLine="0"/>
-        <w:rPr>
-          <w:rFonts w:hint="eastAsia"/>
+      </w:pPr>
+    </w:p>
+    <w:p>
+      <w:pPr>
+        <w:pStyle w:val="a3"/>
+        <w:ind w:left="360" w:firstLineChars="0" w:firstLine="0"/>
+      </w:pPr>
+    </w:p>
+    <w:p>
+      <w:pPr>
+        <w:pStyle w:val="a3"/>
+        <w:ind w:left="360" w:firstLineChars="0" w:firstLine="0"/>
+      </w:pPr>
+    </w:p>
+    <w:p>
+      <w:pPr>
+        <w:pStyle w:val="a3"/>
+        <w:ind w:left="360" w:firstLineChars="0" w:firstLine="0"/>
+        <w:rPr>
           <w:b/>
         </w:rPr>
       </w:pPr>
@@ -4033,25 +3334,14 @@
       <w:r>
         <w:rPr>
           <w:b/>
-          <w:highlight w:val="yellow"/>
-        </w:rPr>
-        <w:t>Repeat part (a) but now encrypt “dog” as one message</w:t>
-      </w:r>
-      <w:r>
-        <w:rPr>
-          <w:b/>
-          <w:highlight w:val="yellow"/>
-        </w:rPr>
-        <w:t>.</w:t>
-      </w:r>
-    </w:p>
-    <w:p>
-      <w:pPr>
-        <w:pStyle w:val="a3"/>
-        <w:ind w:left="360" w:firstLineChars="0" w:firstLine="0"/>
-        <w:rPr>
-          <w:rFonts w:hint="eastAsia"/>
-        </w:rPr>
+        </w:rPr>
+        <w:t>Repeat part (a) but now encrypt “dog” as one message.</w:t>
+      </w:r>
+    </w:p>
+    <w:p>
+      <w:pPr>
+        <w:pStyle w:val="a3"/>
+        <w:ind w:left="360" w:firstLineChars="0" w:firstLine="0"/>
       </w:pPr>
       <w:r>
         <w:rPr>
@@ -4063,25 +3353,68 @@
         <w:rPr>
           <w:rFonts w:hint="eastAsia"/>
         </w:rPr>
-        <w:t>10747 = 22(mod 33) = v</w:t>
-      </w:r>
-    </w:p>
-    <w:p>
-      <w:pPr>
-        <w:pStyle w:val="a3"/>
-        <w:ind w:left="360" w:firstLineChars="0" w:firstLine="0"/>
-        <w:rPr>
-          <w:rFonts w:hint="eastAsia"/>
-          <w:b/>
-        </w:rPr>
-      </w:pPr>
-    </w:p>
-    <w:p>
-      <w:pPr>
-        <w:pStyle w:val="a3"/>
-        <w:ind w:left="360" w:firstLineChars="0" w:firstLine="0"/>
-        <w:rPr>
-          <w:rFonts w:hint="eastAsia"/>
+        <w:t>4853</w:t>
+      </w:r>
+    </w:p>
+    <w:p>
+      <w:pPr>
+        <w:pStyle w:val="a3"/>
+        <w:ind w:left="360" w:firstLineChars="0" w:firstLine="0"/>
+      </w:pPr>
+      <w:r>
+        <w:rPr>
+          <w:rFonts w:hint="eastAsia"/>
+        </w:rPr>
+        <w:t xml:space="preserve">Then we define that </w:t>
+      </w:r>
+      <w:r>
+        <w:rPr>
+          <w:rFonts w:hint="eastAsia"/>
+        </w:rPr>
+        <w:t xml:space="preserve">the number value of the 3-characters is minus by 4850, thus we have a within scope value of </w:t>
+      </w:r>
+      <w:r>
+        <w:t>“</w:t>
+      </w:r>
+      <w:r>
+        <w:rPr>
+          <w:rFonts w:hint="eastAsia"/>
+        </w:rPr>
+        <w:t>dog</w:t>
+      </w:r>
+      <w:r>
+        <w:t>”</w:t>
+      </w:r>
+      <w:r>
+        <w:rPr>
+          <w:rFonts w:hint="eastAsia"/>
+        </w:rPr>
+        <w:t xml:space="preserve"> of 4853 </w:t>
+      </w:r>
+      <w:r>
+        <w:t>–</w:t>
+      </w:r>
+      <w:r>
+        <w:rPr>
+          <w:rFonts w:hint="eastAsia"/>
+        </w:rPr>
+        <w:t xml:space="preserve"> 4850 = 3</w:t>
+      </w:r>
+    </w:p>
+    <w:p>
+      <w:pPr>
+        <w:pStyle w:val="a3"/>
+        <w:ind w:left="360" w:firstLineChars="0" w:firstLine="0"/>
+        <w:rPr>
+          <w:b/>
+        </w:rPr>
+      </w:pPr>
+    </w:p>
+    <w:p>
+      <w:pPr>
+        <w:pStyle w:val="a3"/>
+        <w:ind w:left="360" w:firstLineChars="0" w:firstLine="0"/>
+        <w:rPr>
           <w:b/>
         </w:rPr>
       </w:pPr>
@@ -4097,25 +3430,16 @@
       <w:pPr>
         <w:pStyle w:val="a3"/>
         <w:ind w:left="360" w:firstLineChars="0" w:firstLine="0"/>
-        <w:rPr>
-          <w:rFonts w:hint="eastAsia"/>
-        </w:rPr>
-      </w:pPr>
-      <w:r>
-        <w:rPr>
-          <w:rFonts w:hint="eastAsia"/>
-        </w:rPr>
-        <w:t xml:space="preserve">v: </w:t>
-      </w:r>
+      </w:pPr>
       <w:r>
         <w:rPr>
           <w:position w:val="-10"/>
         </w:rPr>
-        <w:object w:dxaOrig="3980" w:dyaOrig="360">
-          <v:shape id="_x0000_i1032" type="#_x0000_t75" style="width:198.75pt;height:18pt" o:ole="">
+        <w:object w:dxaOrig="3159" w:dyaOrig="360">
+          <v:shape id="_x0000_i1031" type="#_x0000_t75" style="width:157.5pt;height:18pt" o:ole="">
             <v:imagedata r:id="rId37" o:title=""/>
           </v:shape>
-          <o:OLEObject Type="Embed" ProgID="Equation.DSMT4" ShapeID="_x0000_i1032" DrawAspect="Content" ObjectID="_1391996762" r:id="rId38"/>
+          <o:OLEObject Type="Embed" ProgID="Equation.DSMT4" ShapeID="_x0000_i1031" DrawAspect="Content" ObjectID="_1392206463" r:id="rId38"/>
         </w:object>
       </w:r>
     </w:p>
@@ -4123,25 +3447,93 @@
       <w:pPr>
         <w:pStyle w:val="a3"/>
         <w:ind w:left="360" w:firstLineChars="0" w:firstLine="0"/>
-        <w:rPr>
-          <w:rFonts w:hint="eastAsia"/>
-        </w:rPr>
-      </w:pPr>
-    </w:p>
-    <w:p>
-      <w:pPr>
-        <w:pStyle w:val="a3"/>
-        <w:ind w:left="360" w:firstLineChars="0" w:firstLine="0"/>
-        <w:rPr>
-          <w:rFonts w:hint="eastAsia"/>
-          <w:b/>
-        </w:rPr>
-      </w:pPr>
-      <w:r>
-        <w:rPr>
-          <w:rFonts w:hint="eastAsia"/>
-          <w:b/>
-        </w:rPr>
+      </w:pPr>
+      <w:r>
+        <w:rPr>
+          <w:rFonts w:hint="eastAsia"/>
+        </w:rPr>
+        <w:t>Then we got the string value 27 + 4850 = 4877, which is 00</w:t>
+      </w:r>
+      <w:r>
+        <w:t>100</w:t>
+      </w:r>
+      <w:r>
+        <w:rPr>
+          <w:rFonts w:hint="eastAsia"/>
+        </w:rPr>
+        <w:t xml:space="preserve"> </w:t>
+      </w:r>
+      <w:r>
+        <w:t>11000</w:t>
+      </w:r>
+      <w:r>
+        <w:rPr>
+          <w:rFonts w:hint="eastAsia"/>
+        </w:rPr>
+        <w:t xml:space="preserve"> </w:t>
+      </w:r>
+      <w:r>
+        <w:t>01101</w:t>
+      </w:r>
+      <w:r>
+        <w:rPr>
+          <w:rFonts w:hint="eastAsia"/>
+        </w:rPr>
+        <w:t xml:space="preserve"> = 4, 24</w:t>
+      </w:r>
+      <w:r>
+        <w:rPr>
+          <w:rFonts w:hint="eastAsia"/>
+        </w:rPr>
+        <w:t>,</w:t>
+      </w:r>
+      <w:r>
+        <w:rPr>
+          <w:rFonts w:hint="eastAsia"/>
+        </w:rPr>
+        <w:t xml:space="preserve"> 13</w:t>
+      </w:r>
+      <w:r>
+        <w:rPr>
+          <w:rFonts w:hint="eastAsia"/>
+        </w:rPr>
+        <w:t xml:space="preserve"> corresponds to the string </w:t>
+      </w:r>
+      <w:r>
+        <w:t>“</w:t>
+      </w:r>
+      <w:r>
+        <w:rPr>
+          <w:rFonts w:hint="eastAsia"/>
+        </w:rPr>
+        <w:t>dxm</w:t>
+      </w:r>
+      <w:r>
+        <w:t>”</w:t>
+      </w:r>
+      <w:r>
+        <w:rPr>
+          <w:rFonts w:hint="eastAsia"/>
+        </w:rPr>
+        <w:t>.</w:t>
+      </w:r>
+      <w:bookmarkStart w:id="0" w:name="_GoBack"/>
+      <w:bookmarkEnd w:id="0"/>
+    </w:p>
+    <w:p>
+      <w:pPr>
+        <w:pStyle w:val="a3"/>
+        <w:ind w:left="360" w:firstLineChars="0" w:firstLine="0"/>
+        <w:rPr>
+          <w:b/>
+        </w:rPr>
+      </w:pPr>
+      <w:r>
+        <w:rPr>
+          <w:rFonts w:hint="eastAsia"/>
+          <w:b/>
+        </w:rPr>
+        <w:lastRenderedPageBreak/>
         <w:t xml:space="preserve">Decryption: </w:t>
       </w:r>
     </w:p>
@@ -4149,25 +3541,16 @@
       <w:pPr>
         <w:pStyle w:val="a3"/>
         <w:ind w:left="360" w:firstLineChars="0" w:firstLine="0"/>
-        <w:rPr>
-          <w:rFonts w:hint="eastAsia"/>
-        </w:rPr>
-      </w:pPr>
-      <w:r>
-        <w:rPr>
-          <w:rFonts w:hint="eastAsia"/>
-        </w:rPr>
-        <w:t xml:space="preserve">v: </w:t>
-      </w:r>
+      </w:pPr>
       <w:r>
         <w:rPr>
           <w:position w:val="-10"/>
         </w:rPr>
-        <w:object w:dxaOrig="3660" w:dyaOrig="360">
-          <v:shape id="_x0000_i1033" type="#_x0000_t75" style="width:183pt;height:18pt" o:ole="">
+        <w:object w:dxaOrig="3180" w:dyaOrig="360">
+          <v:shape id="_x0000_i1032" type="#_x0000_t75" style="width:159pt;height:18pt" o:ole="">
             <v:imagedata r:id="rId39" o:title=""/>
           </v:shape>
-          <o:OLEObject Type="Embed" ProgID="Equation.DSMT4" ShapeID="_x0000_i1033" DrawAspect="Content" ObjectID="_1391996763" r:id="rId40"/>
+          <o:OLEObject Type="Embed" ProgID="Equation.DSMT4" ShapeID="_x0000_i1032" DrawAspect="Content" ObjectID="_1392206464" r:id="rId40"/>
         </w:object>
       </w:r>
     </w:p>
@@ -4175,18 +3558,39 @@
       <w:pPr>
         <w:pStyle w:val="a3"/>
         <w:ind w:left="360" w:firstLineChars="0" w:firstLine="0"/>
-        <w:rPr>
-          <w:rFonts w:hint="eastAsia"/>
-        </w:rPr>
-      </w:pPr>
-    </w:p>
-    <w:p>
-      <w:pPr>
-        <w:pStyle w:val="a3"/>
-        <w:ind w:left="360" w:firstLineChars="0" w:firstLine="0"/>
-        <w:rPr>
-          <w:rFonts w:hint="eastAsia"/>
-        </w:rPr>
+      </w:pPr>
+      <w:r>
+        <w:t>T</w:t>
+      </w:r>
+      <w:r>
+        <w:rPr>
+          <w:rFonts w:hint="eastAsia"/>
+        </w:rPr>
+        <w:t xml:space="preserve">hus the original text is 4850 + 3 = 4853, which corresponds to the plaintext </w:t>
+      </w:r>
+      <w:r>
+        <w:t>“</w:t>
+      </w:r>
+      <w:r>
+        <w:rPr>
+          <w:rFonts w:hint="eastAsia"/>
+        </w:rPr>
+        <w:t>dog</w:t>
+      </w:r>
+      <w:r>
+        <w:t>”</w:t>
+      </w:r>
+      <w:r>
+        <w:rPr>
+          <w:rFonts w:hint="eastAsia"/>
+        </w:rPr>
+        <w:t>.</w:t>
+      </w:r>
+    </w:p>
+    <w:p>
+      <w:pPr>
+        <w:pStyle w:val="a3"/>
+        <w:ind w:left="360" w:firstLineChars="0" w:firstLine="0"/>
       </w:pPr>
     </w:p>
     <w:p>
@@ -4198,15 +3602,13 @@
         </w:numPr>
         <w:ind w:firstLineChars="0"/>
         <w:rPr>
-          <w:rFonts w:hint="eastAsia"/>
-          <w:b/>
-        </w:rPr>
-      </w:pPr>
-      <w:r>
-        <w:rPr>
-          <w:b/>
-        </w:rPr>
-        <w:lastRenderedPageBreak/>
+          <w:b/>
+        </w:rPr>
+      </w:pPr>
+      <w:r>
+        <w:rPr>
+          <w:b/>
+        </w:rPr>
         <w:t>Consider RSA with p=5 and q=11</w:t>
       </w:r>
       <w:r>
@@ -4222,7 +3624,6 @@
         <w:pStyle w:val="a3"/>
         <w:ind w:left="360" w:firstLineChars="0" w:firstLine="0"/>
         <w:rPr>
-          <w:rFonts w:hint="eastAsia"/>
           <w:b/>
         </w:rPr>
       </w:pPr>
@@ -4243,107 +3644,49 @@
       <w:pPr>
         <w:pStyle w:val="a3"/>
         <w:ind w:left="360" w:firstLineChars="0" w:firstLine="0"/>
-        <w:rPr>
-          <w:rFonts w:hint="eastAsia"/>
-        </w:rPr>
-      </w:pPr>
-      <w:r>
-        <w:rPr>
-          <w:rFonts w:hint="eastAsia"/>
-        </w:rPr>
-        <w:t>n</w:t>
-      </w:r>
-      <w:r>
-        <w:rPr>
-          <w:rFonts w:hint="eastAsia"/>
-        </w:rPr>
-        <w:t xml:space="preserve"> = pq = </w:t>
-      </w:r>
-      <w:r>
-        <w:rPr>
-          <w:rFonts w:hint="eastAsia"/>
-        </w:rPr>
-        <w:t>55</w:t>
-      </w:r>
-    </w:p>
-    <w:p>
-      <w:pPr>
-        <w:pStyle w:val="a3"/>
-        <w:ind w:left="360" w:firstLineChars="0" w:firstLine="0"/>
-        <w:rPr>
-          <w:rFonts w:hint="eastAsia"/>
-        </w:rPr>
-      </w:pPr>
-      <w:r>
-        <w:rPr>
-          <w:rFonts w:hint="eastAsia"/>
-        </w:rPr>
-        <w:t xml:space="preserve">z = </w:t>
-      </w:r>
-      <w:r>
-        <w:rPr>
-          <w:rFonts w:hint="eastAsia"/>
-        </w:rPr>
-        <w:t xml:space="preserve">(p-1)(q-1) = </w:t>
-      </w:r>
-      <w:r>
-        <w:rPr>
-          <w:rFonts w:hint="eastAsia"/>
-        </w:rPr>
-        <w:t>4</w:t>
-      </w:r>
-      <w:r>
-        <w:rPr>
-          <w:rFonts w:hint="eastAsia"/>
-        </w:rPr>
-        <w:t xml:space="preserve">x10 = </w:t>
-      </w:r>
-      <w:r>
-        <w:rPr>
-          <w:rFonts w:hint="eastAsia"/>
-        </w:rPr>
-        <w:t>4</w:t>
-      </w:r>
-      <w:r>
-        <w:rPr>
-          <w:rFonts w:hint="eastAsia"/>
-        </w:rPr>
-        <w:t>0</w:t>
-      </w:r>
-    </w:p>
-    <w:p>
-      <w:pPr>
-        <w:pStyle w:val="a3"/>
-        <w:ind w:left="360" w:firstLineChars="0" w:firstLine="0"/>
-        <w:rPr>
-          <w:rFonts w:hint="eastAsia"/>
-        </w:rPr>
-      </w:pPr>
-    </w:p>
-    <w:p>
-      <w:pPr>
-        <w:pStyle w:val="a3"/>
-        <w:ind w:left="360" w:firstLineChars="0" w:firstLine="0"/>
-        <w:rPr>
-          <w:rFonts w:hint="eastAsia"/>
-        </w:rPr>
-      </w:pPr>
-    </w:p>
-    <w:p>
-      <w:pPr>
-        <w:pStyle w:val="a3"/>
-        <w:ind w:left="360" w:firstLineChars="0" w:firstLine="0"/>
-        <w:rPr>
-          <w:rFonts w:hint="eastAsia"/>
-        </w:rPr>
-      </w:pPr>
-    </w:p>
-    <w:p>
-      <w:pPr>
-        <w:pStyle w:val="a3"/>
-        <w:ind w:left="360" w:firstLineChars="0" w:firstLine="0"/>
-        <w:rPr>
-          <w:rFonts w:hint="eastAsia"/>
+      </w:pPr>
+      <w:r>
+        <w:rPr>
+          <w:rFonts w:hint="eastAsia"/>
+        </w:rPr>
+        <w:t>n = pq = 55</w:t>
+      </w:r>
+    </w:p>
+    <w:p>
+      <w:pPr>
+        <w:pStyle w:val="a3"/>
+        <w:ind w:left="360" w:firstLineChars="0" w:firstLine="0"/>
+      </w:pPr>
+      <w:r>
+        <w:rPr>
+          <w:rFonts w:hint="eastAsia"/>
+        </w:rPr>
+        <w:t>z = (p-1)(q-1) = 4x10 = 40</w:t>
+      </w:r>
+    </w:p>
+    <w:p>
+      <w:pPr>
+        <w:pStyle w:val="a3"/>
+        <w:ind w:left="360" w:firstLineChars="0" w:firstLine="0"/>
+      </w:pPr>
+    </w:p>
+    <w:p>
+      <w:pPr>
+        <w:pStyle w:val="a3"/>
+        <w:ind w:left="360" w:firstLineChars="0" w:firstLine="0"/>
+      </w:pPr>
+    </w:p>
+    <w:p>
+      <w:pPr>
+        <w:pStyle w:val="a3"/>
+        <w:ind w:left="360" w:firstLineChars="0" w:firstLine="0"/>
+      </w:pPr>
+    </w:p>
+    <w:p>
+      <w:pPr>
+        <w:pStyle w:val="a3"/>
+        <w:ind w:left="360" w:firstLineChars="0" w:firstLine="0"/>
+        <w:rPr>
           <w:b/>
         </w:rPr>
       </w:pPr>
@@ -4380,9 +3723,6 @@
       <w:pPr>
         <w:pStyle w:val="a3"/>
         <w:ind w:left="360" w:firstLineChars="0" w:firstLine="0"/>
-        <w:rPr>
-          <w:rFonts w:hint="eastAsia"/>
-        </w:rPr>
       </w:pPr>
       <w:r>
         <w:rPr>
@@ -4401,18 +3741,12 @@
       <w:pPr>
         <w:pStyle w:val="a3"/>
         <w:ind w:left="360" w:firstLineChars="0" w:firstLine="0"/>
-        <w:rPr>
-          <w:rFonts w:hint="eastAsia"/>
-        </w:rPr>
-      </w:pPr>
-    </w:p>
-    <w:p>
-      <w:pPr>
-        <w:pStyle w:val="a3"/>
-        <w:ind w:left="360" w:firstLineChars="0" w:firstLine="0"/>
-        <w:rPr>
-          <w:rFonts w:hint="eastAsia"/>
-        </w:rPr>
+      </w:pPr>
+    </w:p>
+    <w:p>
+      <w:pPr>
+        <w:pStyle w:val="a3"/>
+        <w:ind w:left="360" w:firstLineChars="0" w:firstLine="0"/>
       </w:pPr>
       <w:r>
         <w:rPr>
@@ -4434,35 +3768,25 @@
       <w:pPr>
         <w:pStyle w:val="a3"/>
         <w:ind w:left="360" w:firstLineChars="0" w:firstLine="0"/>
-        <w:rPr>
-          <w:rFonts w:hint="eastAsia"/>
-        </w:rPr>
-      </w:pPr>
-    </w:p>
-    <w:p>
-      <w:pPr>
-        <w:pStyle w:val="a3"/>
-        <w:ind w:left="360" w:firstLineChars="0" w:firstLine="0"/>
-        <w:rPr>
-          <w:rFonts w:hint="eastAsia"/>
-        </w:rPr>
-      </w:pPr>
-    </w:p>
-    <w:p>
-      <w:pPr>
-        <w:pStyle w:val="a3"/>
-        <w:ind w:left="360" w:firstLineChars="0" w:firstLine="0"/>
-        <w:rPr>
-          <w:rFonts w:hint="eastAsia"/>
-        </w:rPr>
-      </w:pPr>
-    </w:p>
-    <w:p>
-      <w:pPr>
-        <w:pStyle w:val="a3"/>
-        <w:ind w:left="360" w:firstLineChars="0" w:firstLine="0"/>
-        <w:rPr>
-          <w:rFonts w:hint="eastAsia"/>
+      </w:pPr>
+    </w:p>
+    <w:p>
+      <w:pPr>
+        <w:pStyle w:val="a3"/>
+        <w:ind w:left="360" w:firstLineChars="0" w:firstLine="0"/>
+      </w:pPr>
+    </w:p>
+    <w:p>
+      <w:pPr>
+        <w:pStyle w:val="a3"/>
+        <w:ind w:left="360" w:firstLineChars="0" w:firstLine="0"/>
+      </w:pPr>
+    </w:p>
+    <w:p>
+      <w:pPr>
+        <w:pStyle w:val="a3"/>
+        <w:ind w:left="360" w:firstLineChars="0" w:firstLine="0"/>
+        <w:rPr>
           <w:b/>
         </w:rPr>
       </w:pPr>
@@ -4477,9 +3801,6 @@
       <w:pPr>
         <w:pStyle w:val="a3"/>
         <w:ind w:left="360" w:firstLineChars="0" w:firstLine="0"/>
-        <w:rPr>
-          <w:rFonts w:hint="eastAsia"/>
-        </w:rPr>
       </w:pPr>
       <w:r>
         <w:rPr>
@@ -4492,10 +3813,10 @@
           <w:position w:val="-42"/>
         </w:rPr>
         <w:object w:dxaOrig="2880" w:dyaOrig="1100">
-          <v:shape id="_x0000_i1034" type="#_x0000_t75" style="width:2in;height:54.75pt" o:ole="">
+          <v:shape id="_x0000_i1033" type="#_x0000_t75" style="width:2in;height:54.75pt" o:ole="">
             <v:imagedata r:id="rId41" o:title=""/>
           </v:shape>
-          <o:OLEObject Type="Embed" ProgID="Equation.DSMT4" ShapeID="_x0000_i1034" DrawAspect="Content" ObjectID="_1391996764" r:id="rId42"/>
+          <o:OLEObject Type="Embed" ProgID="Equation.DSMT4" ShapeID="_x0000_i1033" DrawAspect="Content" ObjectID="_1392206465" r:id="rId42"/>
         </w:object>
       </w:r>
     </w:p>
@@ -4503,35 +3824,25 @@
       <w:pPr>
         <w:pStyle w:val="a3"/>
         <w:ind w:left="360" w:firstLineChars="0" w:firstLine="0"/>
-        <w:rPr>
-          <w:rFonts w:hint="eastAsia"/>
-        </w:rPr>
-      </w:pPr>
-    </w:p>
-    <w:p>
-      <w:pPr>
-        <w:pStyle w:val="a3"/>
-        <w:ind w:left="360" w:firstLineChars="0" w:firstLine="0"/>
-        <w:rPr>
-          <w:rFonts w:hint="eastAsia"/>
-        </w:rPr>
-      </w:pPr>
-    </w:p>
-    <w:p>
-      <w:pPr>
-        <w:pStyle w:val="a3"/>
-        <w:ind w:left="360" w:firstLineChars="0" w:firstLine="0"/>
-        <w:rPr>
-          <w:rFonts w:hint="eastAsia"/>
-        </w:rPr>
-      </w:pPr>
-    </w:p>
-    <w:p>
-      <w:pPr>
-        <w:pStyle w:val="a3"/>
-        <w:ind w:left="360" w:firstLineChars="0" w:firstLine="0"/>
-        <w:rPr>
-          <w:rFonts w:hint="eastAsia"/>
+      </w:pPr>
+    </w:p>
+    <w:p>
+      <w:pPr>
+        <w:pStyle w:val="a3"/>
+        <w:ind w:left="360" w:firstLineChars="0" w:firstLine="0"/>
+      </w:pPr>
+    </w:p>
+    <w:p>
+      <w:pPr>
+        <w:pStyle w:val="a3"/>
+        <w:ind w:left="360" w:firstLineChars="0" w:firstLine="0"/>
+      </w:pPr>
+    </w:p>
+    <w:p>
+      <w:pPr>
+        <w:pStyle w:val="a3"/>
+        <w:ind w:left="360" w:firstLineChars="0" w:firstLine="0"/>
+        <w:rPr>
           <w:b/>
         </w:rPr>
       </w:pPr>
@@ -4551,21 +3862,14 @@
         <w:rPr>
           <w:b/>
         </w:rPr>
-        <w:t xml:space="preserve">corresponding ciphertext. </w:t>
-      </w:r>
-      <w:r>
-        <w:rPr>
-          <w:b/>
-        </w:rPr>
-        <w:t>Show all the work.</w:t>
-      </w:r>
-    </w:p>
-    <w:p>
-      <w:pPr>
-        <w:pStyle w:val="a3"/>
-        <w:ind w:left="360" w:firstLineChars="0" w:firstLine="0"/>
-        <w:rPr>
-          <w:rFonts w:hint="eastAsia"/>
+        <w:t>corresponding ciphertext. Show all the work.</w:t>
+      </w:r>
+    </w:p>
+    <w:p>
+      <w:pPr>
+        <w:pStyle w:val="a3"/>
+        <w:ind w:left="360" w:firstLineChars="0" w:firstLine="0"/>
+        <w:rPr>
           <w:b/>
         </w:rPr>
       </w:pPr>
@@ -4588,31 +3892,22 @@
       <w:pPr>
         <w:pStyle w:val="a3"/>
         <w:ind w:left="360" w:firstLineChars="0" w:firstLine="0"/>
-        <w:rPr>
-          <w:rFonts w:hint="eastAsia"/>
-        </w:rPr>
-      </w:pPr>
-      <w:r>
-        <w:rPr>
-          <w:rFonts w:hint="eastAsia"/>
-        </w:rPr>
-        <w:t>8</w:t>
-      </w:r>
-      <w:r>
-        <w:rPr>
-          <w:rFonts w:hint="eastAsia"/>
-        </w:rPr>
-        <w:t xml:space="preserve">: </w:t>
+      </w:pPr>
+      <w:r>
+        <w:rPr>
+          <w:rFonts w:hint="eastAsia"/>
+        </w:rPr>
+        <w:t xml:space="preserve">8: </w:t>
       </w:r>
       <w:r>
         <w:rPr>
           <w:position w:val="-10"/>
         </w:rPr>
         <w:object w:dxaOrig="3140" w:dyaOrig="360">
-          <v:shape id="_x0000_i1035" type="#_x0000_t75" style="width:156.75pt;height:18pt" o:ole="">
+          <v:shape id="_x0000_i1034" type="#_x0000_t75" style="width:156.75pt;height:18pt" o:ole="">
             <v:imagedata r:id="rId43" o:title=""/>
           </v:shape>
-          <o:OLEObject Type="Embed" ProgID="Equation.DSMT4" ShapeID="_x0000_i1035" DrawAspect="Content" ObjectID="_1391996765" r:id="rId44"/>
+          <o:OLEObject Type="Embed" ProgID="Equation.DSMT4" ShapeID="_x0000_i1034" DrawAspect="Content" ObjectID="_1392206466" r:id="rId44"/>
         </w:object>
       </w:r>
     </w:p>
@@ -4620,9 +3915,6 @@
       <w:pPr>
         <w:pStyle w:val="a3"/>
         <w:ind w:left="360" w:firstLineChars="0" w:firstLine="0"/>
-        <w:rPr>
-          <w:rFonts w:hint="eastAsia"/>
-        </w:rPr>
       </w:pPr>
       <w:r>
         <w:rPr>
@@ -4647,9 +3939,6 @@
       <w:pPr>
         <w:pStyle w:val="a3"/>
         <w:ind w:left="360" w:firstLineChars="0" w:firstLine="0"/>
-        <w:rPr>
-          <w:rFonts w:hint="eastAsia"/>
-        </w:rPr>
       </w:pPr>
     </w:p>
     <w:sectPr>
@@ -7425,7 +6714,7 @@
 </file>
 
 <file path=customXml/itemProps1.xml><?xml version="1.0" encoding="utf-8"?>
-<ds:datastoreItem xmlns:ds="http://schemas.openxmlformats.org/officeDocument/2006/customXml" ds:itemID="{469694B1-5152-4F65-BCCB-AB48640819EE}">
+<ds:datastoreItem xmlns:ds="http://schemas.openxmlformats.org/officeDocument/2006/customXml" ds:itemID="{9D5677DD-69D9-415C-B3DF-051798007342}">
   <ds:schemaRefs>
     <ds:schemaRef ds:uri="http://schemas.openxmlformats.org/officeDocument/2006/bibliography"/>
   </ds:schemaRefs>

</xml_diff>